<commit_message>
Vhangess were made to 2nd lab
</commit_message>
<xml_diff>
--- a/Lab2/2_Рудин.docx
+++ b/Lab2/2_Рудин.docx
@@ -201,7 +201,7 @@
           <w:iCs/>
         </w:rPr>
         <w:sectPr>
-          <w:footerReference w:type="default" r:id="rId4"/>
+          <w:footerReference w:type="default" r:id="rId6"/>
           <w:pgSz w:w="11906" w:h="16838"/>
           <w:pgMar w:top="1134" w:right="851" w:bottom="1134" w:left="1701" w:header="709" w:footer="709" w:gutter="0"/>
           <w:cols w:space="708"/>
@@ -1065,19 +1065,7 @@
                       <w:rPr>
                         <w:rFonts w:ascii="Cambria Math" w:eastAsiaTheme="minorEastAsia" w:hAnsi="Cambria Math"/>
                       </w:rPr>
-                      <m:t>0,</m:t>
-                    </m:r>
-                    <m:r>
-                      <w:rPr>
-                        <w:rFonts w:ascii="Cambria Math" w:eastAsiaTheme="minorEastAsia" w:hAnsi="Cambria Math"/>
-                      </w:rPr>
-                      <m:t>90</m:t>
-                    </m:r>
-                    <m:r>
-                      <w:rPr>
-                        <w:rFonts w:ascii="Cambria Math" w:eastAsiaTheme="minorEastAsia" w:hAnsi="Cambria Math"/>
-                      </w:rPr>
-                      <m:t>0000</m:t>
+                      <m:t>0,900000</m:t>
                     </m:r>
                     <m:r>
                       <w:rPr>
@@ -1124,14 +1112,7 @@
                               <w:rFonts w:ascii="Cambria Math" w:eastAsiaTheme="minorEastAsia" w:hAnsi="Cambria Math"/>
                               <w:color w:val="000000" w:themeColor="text1"/>
                             </w:rPr>
-                            <m:t>800</m:t>
-                          </m:r>
-                          <m:r>
-                            <w:rPr>
-                              <w:rFonts w:ascii="Cambria Math" w:eastAsiaTheme="minorEastAsia" w:hAnsi="Cambria Math"/>
-                              <w:color w:val="000000" w:themeColor="text1"/>
-                            </w:rPr>
-                            <m:t>00000</m:t>
+                            <m:t>80000000</m:t>
                           </m:r>
                         </m:e>
                         <m:e>
@@ -1139,25 +1120,7 @@
                             <w:rPr>
                               <w:rFonts w:ascii="Cambria Math" w:eastAsiaTheme="minorEastAsia" w:hAnsi="Cambria Math"/>
                             </w:rPr>
-                            <m:t>-4</m:t>
-                          </m:r>
-                          <m:r>
-                            <w:rPr>
-                              <w:rFonts w:ascii="Cambria Math" w:eastAsiaTheme="minorEastAsia" w:hAnsi="Cambria Math"/>
-                            </w:rPr>
-                            <m:t>,</m:t>
-                          </m:r>
-                          <m:r>
-                            <w:rPr>
-                              <w:rFonts w:ascii="Cambria Math" w:eastAsiaTheme="minorEastAsia" w:hAnsi="Cambria Math"/>
-                            </w:rPr>
-                            <m:t>10</m:t>
-                          </m:r>
-                          <m:r>
-                            <w:rPr>
-                              <w:rFonts w:ascii="Cambria Math" w:eastAsiaTheme="minorEastAsia" w:hAnsi="Cambria Math"/>
-                            </w:rPr>
-                            <m:t>0000</m:t>
+                            <m:t>-4,100000</m:t>
                           </m:r>
                           <m:r>
                             <w:rPr>
@@ -1190,21 +1153,7 @@
                         <w:rFonts w:ascii="Cambria Math" w:eastAsiaTheme="minorEastAsia" w:hAnsi="Cambria Math"/>
                         <w:color w:val="000000" w:themeColor="text1"/>
                       </w:rPr>
-                      <m:t>000000</m:t>
-                    </m:r>
-                    <m:r>
-                      <w:rPr>
-                        <w:rFonts w:ascii="Cambria Math" w:eastAsiaTheme="minorEastAsia" w:hAnsi="Cambria Math"/>
-                        <w:color w:val="000000" w:themeColor="text1"/>
-                      </w:rPr>
-                      <m:t>0</m:t>
-                    </m:r>
-                    <m:r>
-                      <w:rPr>
-                        <w:rFonts w:ascii="Cambria Math" w:eastAsiaTheme="minorEastAsia" w:hAnsi="Cambria Math"/>
-                        <w:color w:val="000000" w:themeColor="text1"/>
-                      </w:rPr>
-                      <m:t>0</m:t>
+                      <m:t>00000000</m:t>
                     </m:r>
                   </m:e>
                   <m:e>
@@ -1212,19 +1161,7 @@
                       <w:rPr>
                         <w:rFonts w:ascii="Cambria Math" w:eastAsiaTheme="minorEastAsia" w:hAnsi="Cambria Math"/>
                       </w:rPr>
-                      <m:t>4</m:t>
-                    </m:r>
-                    <m:r>
-                      <w:rPr>
-                        <w:rFonts w:ascii="Cambria Math" w:eastAsiaTheme="minorEastAsia" w:hAnsi="Cambria Math"/>
-                      </w:rPr>
-                      <m:t>,</m:t>
-                    </m:r>
-                    <m:r>
-                      <w:rPr>
-                        <w:rFonts w:ascii="Cambria Math" w:eastAsiaTheme="minorEastAsia" w:hAnsi="Cambria Math"/>
-                      </w:rPr>
-                      <m:t>30983607</m:t>
+                      <m:t>4,30983607</m:t>
                     </m:r>
                   </m:e>
                   <m:e>
@@ -1251,19 +1188,7 @@
                             <w:rPr>
                               <w:rFonts w:ascii="Cambria Math" w:eastAsiaTheme="minorEastAsia" w:hAnsi="Cambria Math"/>
                             </w:rPr>
-                            <m:t>1</m:t>
-                          </m:r>
-                          <m:r>
-                            <w:rPr>
-                              <w:rFonts w:ascii="Cambria Math" w:eastAsiaTheme="minorEastAsia" w:hAnsi="Cambria Math"/>
-                            </w:rPr>
-                            <m:t>,</m:t>
-                          </m:r>
-                          <m:r>
-                            <w:rPr>
-                              <w:rFonts w:ascii="Cambria Math" w:eastAsiaTheme="minorEastAsia" w:hAnsi="Cambria Math"/>
-                            </w:rPr>
-                            <m:t>65081967</m:t>
+                            <m:t>1,65081967</m:t>
                           </m:r>
                         </m:e>
                         <m:e>
@@ -1454,19 +1379,7 @@
                                   <w:rPr>
                                     <w:rFonts w:ascii="Cambria Math" w:eastAsiaTheme="minorEastAsia" w:hAnsi="Cambria Math"/>
                                   </w:rPr>
-                                  <m:t>4</m:t>
-                                </m:r>
-                                <m:r>
-                                  <w:rPr>
-                                    <w:rFonts w:ascii="Cambria Math" w:eastAsiaTheme="minorEastAsia" w:hAnsi="Cambria Math"/>
-                                  </w:rPr>
-                                  <m:t>,</m:t>
-                                </m:r>
-                                <m:r>
-                                  <w:rPr>
-                                    <w:rFonts w:ascii="Cambria Math" w:eastAsiaTheme="minorEastAsia" w:hAnsi="Cambria Math"/>
-                                  </w:rPr>
-                                  <m:t>34332429</m:t>
+                                  <m:t>4,34332429</m:t>
                                 </m:r>
                               </m:e>
                               <m:e>
@@ -1474,19 +1387,7 @@
                                   <w:rPr>
                                     <w:rFonts w:ascii="Cambria Math" w:eastAsiaTheme="minorEastAsia" w:hAnsi="Cambria Math"/>
                                   </w:rPr>
-                                  <m:t>2</m:t>
-                                </m:r>
-                                <m:r>
-                                  <w:rPr>
-                                    <w:rFonts w:ascii="Cambria Math" w:eastAsiaTheme="minorEastAsia" w:hAnsi="Cambria Math"/>
-                                  </w:rPr>
-                                  <m:t>,</m:t>
-                                </m:r>
-                                <m:r>
-                                  <w:rPr>
-                                    <w:rFonts w:ascii="Cambria Math" w:eastAsiaTheme="minorEastAsia" w:hAnsi="Cambria Math"/>
-                                  </w:rPr>
-                                  <m:t>30149019</m:t>
+                                  <m:t>2,30149019</m:t>
                                 </m:r>
                               </m:e>
                             </m:mr>
@@ -1539,19 +1440,7 @@
                                   <w:rPr>
                                     <w:rFonts w:ascii="Cambria Math" w:eastAsiaTheme="minorEastAsia" w:hAnsi="Cambria Math"/>
                                   </w:rPr>
-                                  <m:t>3</m:t>
-                                </m:r>
-                                <m:r>
-                                  <w:rPr>
-                                    <w:rFonts w:ascii="Cambria Math" w:eastAsiaTheme="minorEastAsia" w:hAnsi="Cambria Math"/>
-                                  </w:rPr>
-                                  <m:t>,</m:t>
-                                </m:r>
-                                <m:r>
-                                  <w:rPr>
-                                    <w:rFonts w:ascii="Cambria Math" w:eastAsiaTheme="minorEastAsia" w:hAnsi="Cambria Math"/>
-                                  </w:rPr>
-                                  <m:t>77594121</m:t>
+                                  <m:t>3,77594121</m:t>
                                 </m:r>
                               </m:e>
                             </m:mr>
@@ -1587,19 +1476,7 @@
                       <w:rPr>
                         <w:rFonts w:ascii="Cambria Math" w:eastAsiaTheme="minorEastAsia" w:hAnsi="Cambria Math"/>
                       </w:rPr>
-                      <m:t>3</m:t>
-                    </m:r>
-                    <m:r>
-                      <w:rPr>
-                        <w:rFonts w:ascii="Cambria Math" w:eastAsiaTheme="minorEastAsia" w:hAnsi="Cambria Math"/>
-                      </w:rPr>
-                      <m:t>,</m:t>
-                    </m:r>
-                    <m:r>
-                      <w:rPr>
-                        <w:rFonts w:ascii="Cambria Math" w:eastAsiaTheme="minorEastAsia" w:hAnsi="Cambria Math"/>
-                      </w:rPr>
-                      <m:t>10000000</m:t>
+                      <m:t>3,10000000</m:t>
                     </m:r>
                   </m:e>
                 </m:mr>
@@ -1609,19 +1486,7 @@
                       <w:rPr>
                         <w:rFonts w:ascii="Cambria Math" w:eastAsiaTheme="minorEastAsia" w:hAnsi="Cambria Math"/>
                       </w:rPr>
-                      <m:t>10</m:t>
-                    </m:r>
-                    <m:r>
-                      <w:rPr>
-                        <w:rFonts w:ascii="Cambria Math" w:eastAsiaTheme="minorEastAsia" w:hAnsi="Cambria Math"/>
-                      </w:rPr>
-                      <m:t>,</m:t>
-                    </m:r>
-                    <m:r>
-                      <w:rPr>
-                        <w:rFonts w:ascii="Cambria Math" w:eastAsiaTheme="minorEastAsia" w:hAnsi="Cambria Math"/>
-                      </w:rPr>
-                      <m:t>98360656</m:t>
+                      <m:t>10,98360656</m:t>
                     </m:r>
                   </m:e>
                 </m:mr>
@@ -1650,19 +1515,7 @@
                             <w:rPr>
                               <w:rFonts w:ascii="Cambria Math" w:eastAsiaTheme="minorEastAsia" w:hAnsi="Cambria Math"/>
                             </w:rPr>
-                            <m:t>-2</m:t>
-                          </m:r>
-                          <m:r>
-                            <w:rPr>
-                              <w:rFonts w:ascii="Cambria Math" w:eastAsiaTheme="minorEastAsia" w:hAnsi="Cambria Math"/>
-                            </w:rPr>
-                            <m:t>,</m:t>
-                          </m:r>
-                          <m:r>
-                            <w:rPr>
-                              <w:rFonts w:ascii="Cambria Math" w:eastAsiaTheme="minorEastAsia" w:hAnsi="Cambria Math"/>
-                            </w:rPr>
-                            <m:t>04183410</m:t>
+                            <m:t>-2,04183410</m:t>
                           </m:r>
                         </m:e>
                       </m:mr>
@@ -1672,19 +1525,7 @@
                             <w:rPr>
                               <w:rFonts w:ascii="Cambria Math" w:eastAsiaTheme="minorEastAsia" w:hAnsi="Cambria Math"/>
                             </w:rPr>
-                            <m:t>3</m:t>
-                          </m:r>
-                          <m:r>
-                            <w:rPr>
-                              <w:rFonts w:ascii="Cambria Math" w:eastAsiaTheme="minorEastAsia" w:hAnsi="Cambria Math"/>
-                            </w:rPr>
-                            <m:t>,</m:t>
-                          </m:r>
-                          <m:r>
-                            <w:rPr>
-                              <w:rFonts w:ascii="Cambria Math" w:eastAsiaTheme="minorEastAsia" w:hAnsi="Cambria Math"/>
-                            </w:rPr>
-                            <m:t>77594121</m:t>
+                            <m:t>3,77594121</m:t>
                           </m:r>
                         </m:e>
                       </m:mr>
@@ -1779,7 +1620,7 @@
                       <w:rPr>
                         <w:rFonts w:ascii="Cambria Math" w:eastAsiaTheme="minorEastAsia" w:hAnsi="Cambria Math"/>
                       </w:rPr>
-                      <m:t>1,59</m:t>
+                      <m:t>7,2</m:t>
                     </m:r>
                   </m:e>
                   <m:e>
@@ -1787,7 +1628,7 @@
                       <w:rPr>
                         <w:rFonts w:ascii="Cambria Math" w:eastAsiaTheme="minorEastAsia" w:hAnsi="Cambria Math"/>
                       </w:rPr>
-                      <m:t>0,55</m:t>
+                      <m:t>0,9</m:t>
                     </m:r>
                   </m:e>
                   <m:e>
@@ -1814,7 +1655,7 @@
                             <w:rPr>
                               <w:rFonts w:ascii="Cambria Math" w:eastAsiaTheme="minorEastAsia" w:hAnsi="Cambria Math"/>
                             </w:rPr>
-                            <m:t>-0,32</m:t>
+                            <m:t>1,8</m:t>
                           </m:r>
                         </m:e>
                         <m:e>
@@ -1822,7 +1663,7 @@
                             <w:rPr>
                               <w:rFonts w:ascii="Cambria Math" w:eastAsiaTheme="minorEastAsia" w:hAnsi="Cambria Math"/>
                             </w:rPr>
-                            <m:t>0,29</m:t>
+                            <m:t>-4,1</m:t>
                           </m:r>
                         </m:e>
                       </m:mr>
@@ -1835,7 +1676,7 @@
                       <w:rPr>
                         <w:rFonts w:ascii="Cambria Math" w:eastAsiaTheme="minorEastAsia" w:hAnsi="Cambria Math"/>
                       </w:rPr>
-                      <m:t>0,77</m:t>
+                      <m:t>2,8</m:t>
                     </m:r>
                   </m:e>
                   <m:e>
@@ -1843,7 +1684,7 @@
                       <w:rPr>
                         <w:rFonts w:ascii="Cambria Math" w:eastAsiaTheme="minorEastAsia" w:hAnsi="Cambria Math"/>
                       </w:rPr>
-                      <m:t>6,11</m:t>
+                      <m:t>3,3</m:t>
                     </m:r>
                   </m:e>
                   <m:e>
@@ -1870,7 +1711,7 @@
                             <w:rPr>
                               <w:rFonts w:ascii="Cambria Math" w:eastAsiaTheme="minorEastAsia" w:hAnsi="Cambria Math"/>
                             </w:rPr>
-                            <m:t>-3,01</m:t>
+                            <m:t>1,1</m:t>
                           </m:r>
                         </m:e>
                         <m:e>
@@ -1878,7 +1719,7 @@
                             <w:rPr>
                               <w:rFonts w:ascii="Cambria Math" w:eastAsiaTheme="minorEastAsia" w:hAnsi="Cambria Math"/>
                             </w:rPr>
-                            <m:t>0,74</m:t>
+                            <m:t>2,5</m:t>
                           </m:r>
                         </m:e>
                       </m:mr>
@@ -1910,7 +1751,7 @@
                             <w:rPr>
                               <w:rFonts w:ascii="Cambria Math" w:eastAsiaTheme="minorEastAsia" w:hAnsi="Cambria Math"/>
                             </w:rPr>
-                            <m:t>1,15</m:t>
+                            <m:t>-1,5</m:t>
                           </m:r>
                         </m:e>
                       </m:mr>
@@ -1920,7 +1761,7 @@
                             <w:rPr>
                               <w:rFonts w:ascii="Cambria Math" w:eastAsiaTheme="minorEastAsia" w:hAnsi="Cambria Math"/>
                             </w:rPr>
-                            <m:t>1,14</m:t>
+                            <m:t>6,1</m:t>
                           </m:r>
                         </m:e>
                       </m:mr>
@@ -1950,7 +1791,7 @@
                             <w:rPr>
                               <w:rFonts w:ascii="Cambria Math" w:eastAsiaTheme="minorEastAsia" w:hAnsi="Cambria Math"/>
                             </w:rPr>
-                            <m:t>0,42</m:t>
+                            <m:t>1,0</m:t>
                           </m:r>
                         </m:e>
                       </m:mr>
@@ -1960,7 +1801,7 @@
                             <w:rPr>
                               <w:rFonts w:ascii="Cambria Math" w:eastAsiaTheme="minorEastAsia" w:hAnsi="Cambria Math"/>
                             </w:rPr>
-                            <m:t>3,15</m:t>
+                            <m:t>-2,2</m:t>
                           </m:r>
                         </m:e>
                       </m:mr>
@@ -2009,7 +1850,7 @@
                                   <w:rPr>
                                     <w:rFonts w:ascii="Cambria Math" w:eastAsiaTheme="minorEastAsia" w:hAnsi="Cambria Math"/>
                                   </w:rPr>
-                                  <m:t>10,10</m:t>
+                                  <m:t>6,3</m:t>
                                 </m:r>
                               </m:e>
                               <m:e>
@@ -2017,7 +1858,7 @@
                                   <w:rPr>
                                     <w:rFonts w:ascii="Cambria Math" w:eastAsiaTheme="minorEastAsia" w:hAnsi="Cambria Math"/>
                                   </w:rPr>
-                                  <m:t>4,25</m:t>
+                                  <m:t>0,8</m:t>
                                 </m:r>
                               </m:e>
                             </m:mr>
@@ -2049,7 +1890,7 @@
                                   <w:rPr>
                                     <w:rFonts w:ascii="Cambria Math" w:eastAsiaTheme="minorEastAsia" w:hAnsi="Cambria Math"/>
                                   </w:rPr>
-                                  <m:t>2,05</m:t>
+                                  <m:t>-1,2</m:t>
                                 </m:r>
                               </m:e>
                               <m:e>
@@ -2057,7 +1898,7 @@
                                   <w:rPr>
                                     <w:rFonts w:ascii="Cambria Math" w:eastAsiaTheme="minorEastAsia" w:hAnsi="Cambria Math"/>
                                   </w:rPr>
-                                  <m:t>7,86</m:t>
+                                  <m:t>-3,3</m:t>
                                 </m:r>
                               </m:e>
                             </m:mr>
@@ -2093,7 +1934,7 @@
                       <w:rPr>
                         <w:rFonts w:ascii="Cambria Math" w:eastAsiaTheme="minorEastAsia" w:hAnsi="Cambria Math"/>
                       </w:rPr>
-                      <m:t>1,01</m:t>
+                      <m:t>3,1</m:t>
                     </m:r>
                   </m:e>
                 </m:mr>
@@ -2103,7 +1944,7 @@
                       <w:rPr>
                         <w:rFonts w:ascii="Cambria Math" w:eastAsiaTheme="minorEastAsia" w:hAnsi="Cambria Math"/>
                       </w:rPr>
-                      <m:t>-7,61</m:t>
+                      <m:t>10,8</m:t>
                     </m:r>
                   </m:e>
                 </m:mr>
@@ -2132,7 +1973,7 @@
                             <w:rPr>
                               <w:rFonts w:ascii="Cambria Math" w:eastAsiaTheme="minorEastAsia" w:hAnsi="Cambria Math"/>
                             </w:rPr>
-                            <m:t>15,08</m:t>
+                            <m:t>-5,0</m:t>
                           </m:r>
                         </m:e>
                       </m:mr>
@@ -2142,7 +1983,7 @@
                             <w:rPr>
                               <w:rFonts w:ascii="Cambria Math" w:eastAsiaTheme="minorEastAsia" w:hAnsi="Cambria Math"/>
                             </w:rPr>
-                            <m:t>7,90</m:t>
+                            <m:t>-0,4</m:t>
                           </m:r>
                         </m:e>
                       </m:mr>
@@ -2154,20 +1995,6 @@
           </m:d>
         </m:oMath>
       </m:oMathPara>
-    </w:p>
-    <w:p>
-      <w:pPr>
-        <w:jc w:val="both"/>
-        <w:rPr>
-          <w:rFonts w:eastAsiaTheme="minorEastAsia"/>
-        </w:rPr>
-      </w:pPr>
-      <w:r>
-        <w:rPr>
-          <w:rFonts w:eastAsiaTheme="minorEastAsia"/>
-        </w:rPr>
-        <w:t>Количество итераций: 9</w:t>
-      </w:r>
     </w:p>
     <w:p>
       <w:pPr>
@@ -2365,6 +2192,7 @@
         <w:jc w:val="both"/>
         <w:rPr>
           <w:rFonts w:eastAsiaTheme="minorEastAsia"/>
+          <w:lang w:val="en-US"/>
         </w:rPr>
       </w:pPr>
       <w:r>
@@ -2376,8 +2204,9 @@
       <w:r>
         <w:rPr>
           <w:rFonts w:eastAsiaTheme="minorEastAsia"/>
-        </w:rPr>
-        <w:t>0,55</w:t>
+          <w:lang w:val="en-US"/>
+        </w:rPr>
+        <w:t>0,9</w:t>
       </w:r>
       <w:r>
         <w:rPr>
@@ -2399,19 +2228,14 @@
       </w:r>
       <w:r>
         <w:rPr>
-          <w:rFonts w:eastAsiaTheme="minorEastAsia" w:cs="Times New Roman"/>
-        </w:rPr>
-        <w:t>−</w:t>
-      </w:r>
-      <w:r>
-        <w:rPr>
-          <w:rFonts w:eastAsiaTheme="minorEastAsia"/>
-        </w:rPr>
-        <w:t>0,32</w:t>
-      </w:r>
-      <w:r>
-        <w:rPr>
           <w:rFonts w:ascii="Cambria Math" w:eastAsiaTheme="minorEastAsia" w:hAnsi="Cambria Math" w:cs="Cambria Math"/>
+          <w:lang w:val="en-US"/>
+        </w:rPr>
+        <w:t>1,8</w:t>
+      </w:r>
+      <w:r>
+        <w:rPr>
+          <w:rFonts w:ascii="Cambria Math" w:eastAsiaTheme="minorEastAsia" w:hAnsi="Cambria Math" w:cs="Cambria Math"/>
         </w:rPr>
         <w:t>∣</w:t>
       </w:r>
@@ -2429,13 +2253,14 @@
       </w:r>
       <w:r>
         <w:rPr>
-          <w:rFonts w:eastAsiaTheme="minorEastAsia"/>
-        </w:rPr>
-        <w:t>0,29</w:t>
-      </w:r>
-      <w:r>
-        <w:rPr>
           <w:rFonts w:ascii="Cambria Math" w:eastAsiaTheme="minorEastAsia" w:hAnsi="Cambria Math" w:cs="Cambria Math"/>
+          <w:lang w:val="en-US"/>
+        </w:rPr>
+        <w:t>-4,1</w:t>
+      </w:r>
+      <w:r>
+        <w:rPr>
+          <w:rFonts w:ascii="Cambria Math" w:eastAsiaTheme="minorEastAsia" w:hAnsi="Cambria Math" w:cs="Cambria Math"/>
         </w:rPr>
         <w:t>∣</w:t>
       </w:r>
@@ -2443,7 +2268,21 @@
         <w:rPr>
           <w:rFonts w:eastAsiaTheme="minorEastAsia"/>
         </w:rPr>
-        <w:t>=0,55+0,32+0,29=1,16</w:t>
+        <w:t>=</w:t>
+      </w:r>
+      <w:r>
+        <w:rPr>
+          <w:rFonts w:eastAsiaTheme="minorEastAsia"/>
+          <w:lang w:val="en-US"/>
+        </w:rPr>
+        <w:t>6,</w:t>
+      </w:r>
+      <w:r>
+        <w:rPr>
+          <w:rFonts w:eastAsiaTheme="minorEastAsia"/>
+          <w:lang w:val="en-US"/>
+        </w:rPr>
+        <w:t>8</w:t>
       </w:r>
     </w:p>
     <w:p>
@@ -2452,14 +2291,31 @@
         <w:rPr>
           <w:rFonts w:asciiTheme="minorHAnsi" w:eastAsiaTheme="minorEastAsia" w:hAnsiTheme="minorHAnsi"/>
           <w:u w:val="single"/>
+          <w:lang w:val="en-US"/>
         </w:rPr>
       </w:pPr>
       <w:r>
         <w:rPr>
           <w:rFonts w:eastAsiaTheme="minorEastAsia"/>
           <w:u w:val="single"/>
-        </w:rPr>
-        <w:t>1,59&gt;1,16</w:t>
+          <w:lang w:val="en-US"/>
+        </w:rPr>
+        <w:t>7,2</w:t>
+      </w:r>
+      <w:r>
+        <w:rPr>
+          <w:rFonts w:eastAsiaTheme="minorEastAsia"/>
+          <w:u w:val="single"/>
+        </w:rPr>
+        <w:t>&gt;</w:t>
+      </w:r>
+      <w:r>
+        <w:rPr>
+          <w:rFonts w:eastAsiaTheme="minorEastAsia"/>
+          <w:u w:val="single"/>
+          <w:lang w:val="en-US"/>
+        </w:rPr>
+        <w:t>6,8</w:t>
       </w:r>
     </w:p>
     <w:p>
@@ -2493,17 +2349,33 @@
           <w:b/>
           <w:bCs/>
         </w:rPr>
+        <w:t>2:</w:t>
+      </w:r>
+    </w:p>
+    <w:p>
+      <w:pPr>
+        <w:jc w:val="both"/>
+        <w:rPr>
+          <w:rFonts w:eastAsiaTheme="minorEastAsia"/>
+          <w:b/>
+          <w:bCs/>
+          <w:lang w:val="en-US"/>
+        </w:rPr>
+      </w:pPr>
+      <w:r>
+        <w:rPr>
+          <w:rFonts w:ascii="Cambria Math" w:eastAsiaTheme="minorEastAsia" w:hAnsi="Cambria Math" w:cs="Cambria Math"/>
+        </w:rPr>
         <w:lastRenderedPageBreak/>
-        <w:t>2:</w:t>
-      </w:r>
-    </w:p>
-    <w:p>
-      <w:pPr>
-        <w:jc w:val="both"/>
-        <w:rPr>
-          <w:rFonts w:eastAsiaTheme="minorEastAsia"/>
-        </w:rPr>
-      </w:pPr>
+        <w:t>∣</w:t>
+      </w:r>
+      <w:r>
+        <w:rPr>
+          <w:rFonts w:eastAsiaTheme="minorEastAsia"/>
+          <w:lang w:val="en-US"/>
+        </w:rPr>
+        <w:t>2,8</w:t>
+      </w:r>
       <w:r>
         <w:rPr>
           <w:rFonts w:ascii="Cambria Math" w:eastAsiaTheme="minorEastAsia" w:hAnsi="Cambria Math" w:cs="Cambria Math"/>
@@ -2514,7 +2386,7 @@
         <w:rPr>
           <w:rFonts w:eastAsiaTheme="minorEastAsia"/>
         </w:rPr>
-        <w:t>0,77</w:t>
+        <w:t>+</w:t>
       </w:r>
       <w:r>
         <w:rPr>
@@ -2526,6 +2398,25 @@
         <w:rPr>
           <w:rFonts w:eastAsiaTheme="minorEastAsia"/>
         </w:rPr>
+        <w:t>1</w:t>
+      </w:r>
+      <w:r>
+        <w:rPr>
+          <w:rFonts w:eastAsiaTheme="minorEastAsia"/>
+          <w:lang w:val="en-US"/>
+        </w:rPr>
+        <w:t>,1</w:t>
+      </w:r>
+      <w:r>
+        <w:rPr>
+          <w:rFonts w:ascii="Cambria Math" w:eastAsiaTheme="minorEastAsia" w:hAnsi="Cambria Math" w:cs="Cambria Math"/>
+        </w:rPr>
+        <w:t>∣</w:t>
+      </w:r>
+      <w:r>
+        <w:rPr>
+          <w:rFonts w:eastAsiaTheme="minorEastAsia"/>
+        </w:rPr>
         <w:t>+</w:t>
       </w:r>
       <w:r>
@@ -2536,15 +2427,10 @@
       </w:r>
       <w:r>
         <w:rPr>
-          <w:rFonts w:eastAsiaTheme="minorEastAsia" w:cs="Times New Roman"/>
-        </w:rPr>
-        <w:t>−</w:t>
-      </w:r>
-      <w:r>
-        <w:rPr>
-          <w:rFonts w:eastAsiaTheme="minorEastAsia"/>
-        </w:rPr>
-        <w:t>3,01</w:t>
+          <w:rFonts w:eastAsiaTheme="minorEastAsia"/>
+          <w:lang w:val="en-US"/>
+        </w:rPr>
+        <w:t>2,5</w:t>
       </w:r>
       <w:r>
         <w:rPr>
@@ -2556,6 +2442,115 @@
         <w:rPr>
           <w:rFonts w:eastAsiaTheme="minorEastAsia"/>
         </w:rPr>
+        <w:t>=</w:t>
+      </w:r>
+      <w:r>
+        <w:rPr>
+          <w:rFonts w:eastAsiaTheme="minorEastAsia"/>
+          <w:lang w:val="en-US"/>
+        </w:rPr>
+        <w:t>6,4</w:t>
+      </w:r>
+    </w:p>
+    <w:p>
+      <w:pPr>
+        <w:jc w:val="both"/>
+        <w:rPr>
+          <w:rFonts w:eastAsiaTheme="minorEastAsia"/>
+          <w:u w:val="single"/>
+          <w:lang w:val="en-US"/>
+        </w:rPr>
+      </w:pPr>
+      <w:r>
+        <w:rPr>
+          <w:rFonts w:eastAsiaTheme="minorEastAsia"/>
+          <w:u w:val="single"/>
+          <w:lang w:val="en-US"/>
+        </w:rPr>
+        <w:t>3,3&lt;6,4</w:t>
+      </w:r>
+    </w:p>
+    <w:p>
+      <w:pPr>
+        <w:jc w:val="both"/>
+        <w:rPr>
+          <w:rFonts w:asciiTheme="minorHAnsi" w:eastAsiaTheme="minorEastAsia" w:hAnsiTheme="minorHAnsi"/>
+          <w:b/>
+          <w:bCs/>
+          <w:lang w:eastAsia="zh-CN"/>
+        </w:rPr>
+      </w:pPr>
+      <w:r>
+        <w:rPr>
+          <w:rFonts w:eastAsiaTheme="minorEastAsia"/>
+          <w:b/>
+          <w:bCs/>
+          <w:lang w:eastAsia="zh-CN"/>
+        </w:rPr>
+        <w:t>УСЛОВИЕ СХОДИМОСТИ НЕ ВЫПОЛНЯЕТСЯ</w:t>
+      </w:r>
+    </w:p>
+    <w:p>
+      <w:pPr>
+        <w:jc w:val="both"/>
+        <w:rPr>
+          <w:rFonts w:eastAsiaTheme="minorEastAsia"/>
+        </w:rPr>
+      </w:pPr>
+    </w:p>
+    <w:p>
+      <w:pPr>
+        <w:jc w:val="both"/>
+        <w:rPr>
+          <w:rFonts w:eastAsiaTheme="minorEastAsia"/>
+          <w:b/>
+          <w:bCs/>
+        </w:rPr>
+      </w:pPr>
+      <w:r>
+        <w:rPr>
+          <w:rFonts w:eastAsiaTheme="minorEastAsia"/>
+          <w:b/>
+          <w:bCs/>
+        </w:rPr>
+        <w:t>3:</w:t>
+      </w:r>
+    </w:p>
+    <w:p>
+      <w:pPr>
+        <w:jc w:val="both"/>
+        <w:rPr>
+          <w:rFonts w:eastAsiaTheme="minorEastAsia"/>
+        </w:rPr>
+      </w:pPr>
+      <w:r>
+        <w:rPr>
+          <w:rFonts w:ascii="Cambria Math" w:eastAsiaTheme="minorEastAsia" w:hAnsi="Cambria Math" w:cs="Cambria Math"/>
+        </w:rPr>
+        <w:t>∣</w:t>
+      </w:r>
+      <w:r>
+        <w:rPr>
+          <w:rFonts w:ascii="Cambria Math" w:eastAsiaTheme="minorEastAsia" w:hAnsi="Cambria Math" w:cs="Cambria Math"/>
+        </w:rPr>
+        <w:t>-</w:t>
+      </w:r>
+      <w:r>
+        <w:rPr>
+          <w:rFonts w:eastAsiaTheme="minorEastAsia"/>
+        </w:rPr>
+        <w:t>1,5</w:t>
+      </w:r>
+      <w:r>
+        <w:rPr>
+          <w:rFonts w:ascii="Cambria Math" w:eastAsiaTheme="minorEastAsia" w:hAnsi="Cambria Math" w:cs="Cambria Math"/>
+        </w:rPr>
+        <w:t>∣</w:t>
+      </w:r>
+      <w:r>
+        <w:rPr>
+          <w:rFonts w:eastAsiaTheme="minorEastAsia"/>
+        </w:rPr>
         <w:t>+</w:t>
       </w:r>
       <w:r>
@@ -2566,21 +2561,51 @@
       </w:r>
       <w:r>
         <w:rPr>
-          <w:rFonts w:eastAsiaTheme="minorEastAsia"/>
-        </w:rPr>
-        <w:t>0,74</w:t>
-      </w:r>
-      <w:r>
-        <w:rPr>
           <w:rFonts w:ascii="Cambria Math" w:eastAsiaTheme="minorEastAsia" w:hAnsi="Cambria Math" w:cs="Cambria Math"/>
         </w:rPr>
+        <w:t>1,0</w:t>
+      </w:r>
+      <w:r>
+        <w:rPr>
+          <w:rFonts w:ascii="Cambria Math" w:eastAsiaTheme="minorEastAsia" w:hAnsi="Cambria Math" w:cs="Cambria Math"/>
+        </w:rPr>
         <w:t>∣</w:t>
       </w:r>
       <w:r>
         <w:rPr>
           <w:rFonts w:eastAsiaTheme="minorEastAsia"/>
         </w:rPr>
-        <w:t>=0,77+3,01+0,74=4,52</w:t>
+        <w:t>+</w:t>
+      </w:r>
+      <w:r>
+        <w:rPr>
+          <w:rFonts w:ascii="Cambria Math" w:eastAsiaTheme="minorEastAsia" w:hAnsi="Cambria Math" w:cs="Cambria Math"/>
+        </w:rPr>
+        <w:t>∣</w:t>
+      </w:r>
+      <w:r>
+        <w:rPr>
+          <w:rFonts w:ascii="Cambria Math" w:eastAsiaTheme="minorEastAsia" w:hAnsi="Cambria Math" w:cs="Cambria Math"/>
+        </w:rPr>
+        <w:t>0,8</w:t>
+      </w:r>
+      <w:r>
+        <w:rPr>
+          <w:rFonts w:ascii="Cambria Math" w:eastAsiaTheme="minorEastAsia" w:hAnsi="Cambria Math" w:cs="Cambria Math"/>
+        </w:rPr>
+        <w:t>∣</w:t>
+      </w:r>
+      <w:r>
+        <w:rPr>
+          <w:rFonts w:eastAsiaTheme="minorEastAsia"/>
+        </w:rPr>
+        <w:t>=</w:t>
+      </w:r>
+      <w:r>
+        <w:rPr>
+          <w:rFonts w:eastAsiaTheme="minorEastAsia"/>
+        </w:rPr>
+        <w:t>3,3</w:t>
       </w:r>
     </w:p>
     <w:p>
@@ -2596,7 +2621,35 @@
           <w:rFonts w:eastAsiaTheme="minorEastAsia"/>
           <w:u w:val="single"/>
         </w:rPr>
-        <w:t>6,11&gt;4,52</w:t>
+        <w:t>6,</w:t>
+      </w:r>
+      <w:r>
+        <w:rPr>
+          <w:rFonts w:eastAsiaTheme="minorEastAsia"/>
+          <w:u w:val="single"/>
+        </w:rPr>
+        <w:t>3</w:t>
+      </w:r>
+      <w:r>
+        <w:rPr>
+          <w:rFonts w:eastAsiaTheme="minorEastAsia"/>
+          <w:u w:val="single"/>
+        </w:rPr>
+        <w:t xml:space="preserve"> </w:t>
+      </w:r>
+      <w:r>
+        <w:rPr>
+          <w:rFonts w:eastAsiaTheme="minorEastAsia"/>
+          <w:u w:val="single"/>
+        </w:rPr>
+        <w:t>&gt;</w:t>
+      </w:r>
+      <w:r>
+        <w:rPr>
+          <w:rFonts w:eastAsiaTheme="minorEastAsia"/>
+          <w:u w:val="single"/>
+        </w:rPr>
+        <w:t>3,3</w:t>
       </w:r>
     </w:p>
     <w:p>
@@ -2622,7 +2675,7 @@
           <w:b/>
           <w:bCs/>
         </w:rPr>
-        <w:t>3:</w:t>
+        <w:t>4:</w:t>
       </w:r>
     </w:p>
     <w:p>
@@ -2642,7 +2695,13 @@
         <w:rPr>
           <w:rFonts w:eastAsiaTheme="minorEastAsia"/>
         </w:rPr>
-        <w:t>1,15</w:t>
+        <w:t>6</w:t>
+      </w:r>
+      <w:r>
+        <w:rPr>
+          <w:rFonts w:eastAsiaTheme="minorEastAsia"/>
+        </w:rPr>
+        <w:t>,1</w:t>
       </w:r>
       <w:r>
         <w:rPr>
@@ -2664,14 +2723,14 @@
       </w:r>
       <w:r>
         <w:rPr>
-          <w:rFonts w:eastAsiaTheme="minorEastAsia"/>
-        </w:rPr>
-        <w:t>0,42</w:t>
-      </w:r>
-      <w:r>
-        <w:rPr>
           <w:rFonts w:ascii="Cambria Math" w:eastAsiaTheme="minorEastAsia" w:hAnsi="Cambria Math" w:cs="Cambria Math"/>
         </w:rPr>
+        <w:t>-2,2</w:t>
+      </w:r>
+      <w:r>
+        <w:rPr>
+          <w:rFonts w:ascii="Cambria Math" w:eastAsiaTheme="minorEastAsia" w:hAnsi="Cambria Math" w:cs="Cambria Math"/>
+        </w:rPr>
         <w:t>∣</w:t>
       </w:r>
       <w:r>
@@ -2688,21 +2747,27 @@
       </w:r>
       <w:r>
         <w:rPr>
-          <w:rFonts w:eastAsiaTheme="minorEastAsia"/>
-        </w:rPr>
-        <w:t>4,25</w:t>
-      </w:r>
-      <w:r>
-        <w:rPr>
           <w:rFonts w:ascii="Cambria Math" w:eastAsiaTheme="minorEastAsia" w:hAnsi="Cambria Math" w:cs="Cambria Math"/>
         </w:rPr>
+        <w:t>-1,2</w:t>
+      </w:r>
+      <w:r>
+        <w:rPr>
+          <w:rFonts w:ascii="Cambria Math" w:eastAsiaTheme="minorEastAsia" w:hAnsi="Cambria Math" w:cs="Cambria Math"/>
+        </w:rPr>
         <w:t>∣</w:t>
       </w:r>
       <w:r>
         <w:rPr>
           <w:rFonts w:eastAsiaTheme="minorEastAsia"/>
         </w:rPr>
-        <w:t>=1,15+0,42+4,25=5,82</w:t>
+        <w:t>=</w:t>
+      </w:r>
+      <w:r>
+        <w:rPr>
+          <w:rFonts w:eastAsiaTheme="minorEastAsia"/>
+        </w:rPr>
+        <w:t>9,5</w:t>
       </w:r>
     </w:p>
     <w:p>
@@ -2718,24 +2783,24 @@
           <w:rFonts w:eastAsiaTheme="minorEastAsia"/>
           <w:u w:val="single"/>
         </w:rPr>
-        <w:t>10,10&gt;5,82</w:t>
-      </w:r>
-    </w:p>
-    <w:p>
-      <w:pPr>
-        <w:jc w:val="both"/>
-        <w:rPr>
-          <w:rFonts w:eastAsiaTheme="minorEastAsia"/>
-        </w:rPr>
-      </w:pPr>
-    </w:p>
-    <w:p>
-      <w:pPr>
-        <w:jc w:val="both"/>
-        <w:rPr>
-          <w:rFonts w:eastAsiaTheme="minorEastAsia"/>
+        <w:t>3,3</w:t>
+      </w:r>
+      <w:r>
+        <w:rPr>
+          <w:rFonts w:eastAsiaTheme="minorEastAsia"/>
+          <w:u w:val="single"/>
+        </w:rPr>
+        <w:t>&lt;9,5</w:t>
+      </w:r>
+    </w:p>
+    <w:p>
+      <w:pPr>
+        <w:jc w:val="both"/>
+        <w:rPr>
+          <w:rFonts w:asciiTheme="minorHAnsi" w:eastAsiaTheme="minorEastAsia" w:hAnsiTheme="minorHAnsi"/>
           <w:b/>
           <w:bCs/>
+          <w:lang w:eastAsia="zh-CN"/>
         </w:rPr>
       </w:pPr>
       <w:r>
@@ -2743,104 +2808,9 @@
           <w:rFonts w:eastAsiaTheme="minorEastAsia"/>
           <w:b/>
           <w:bCs/>
-        </w:rPr>
-        <w:t>4:</w:t>
-      </w:r>
-    </w:p>
-    <w:p>
-      <w:pPr>
-        <w:jc w:val="both"/>
-        <w:rPr>
-          <w:rFonts w:eastAsiaTheme="minorEastAsia"/>
-        </w:rPr>
-      </w:pPr>
-      <w:r>
-        <w:rPr>
-          <w:rFonts w:ascii="Cambria Math" w:eastAsiaTheme="minorEastAsia" w:hAnsi="Cambria Math" w:cs="Cambria Math"/>
-        </w:rPr>
-        <w:t>∣</w:t>
-      </w:r>
-      <w:r>
-        <w:rPr>
-          <w:rFonts w:eastAsiaTheme="minorEastAsia"/>
-        </w:rPr>
-        <w:t>1,14</w:t>
-      </w:r>
-      <w:r>
-        <w:rPr>
-          <w:rFonts w:ascii="Cambria Math" w:eastAsiaTheme="minorEastAsia" w:hAnsi="Cambria Math" w:cs="Cambria Math"/>
-        </w:rPr>
-        <w:t>∣</w:t>
-      </w:r>
-      <w:r>
-        <w:rPr>
-          <w:rFonts w:eastAsiaTheme="minorEastAsia"/>
-        </w:rPr>
-        <w:t>+</w:t>
-      </w:r>
-      <w:r>
-        <w:rPr>
-          <w:rFonts w:ascii="Cambria Math" w:eastAsiaTheme="minorEastAsia" w:hAnsi="Cambria Math" w:cs="Cambria Math"/>
-        </w:rPr>
-        <w:t>∣</w:t>
-      </w:r>
-      <w:r>
-        <w:rPr>
-          <w:rFonts w:eastAsiaTheme="minorEastAsia"/>
-        </w:rPr>
-        <w:t>3,15</w:t>
-      </w:r>
-      <w:r>
-        <w:rPr>
-          <w:rFonts w:ascii="Cambria Math" w:eastAsiaTheme="minorEastAsia" w:hAnsi="Cambria Math" w:cs="Cambria Math"/>
-        </w:rPr>
-        <w:t>∣</w:t>
-      </w:r>
-      <w:r>
-        <w:rPr>
-          <w:rFonts w:eastAsiaTheme="minorEastAsia"/>
-        </w:rPr>
-        <w:t>+</w:t>
-      </w:r>
-      <w:r>
-        <w:rPr>
-          <w:rFonts w:ascii="Cambria Math" w:eastAsiaTheme="minorEastAsia" w:hAnsi="Cambria Math" w:cs="Cambria Math"/>
-        </w:rPr>
-        <w:t>∣</w:t>
-      </w:r>
-      <w:r>
-        <w:rPr>
-          <w:rFonts w:eastAsiaTheme="minorEastAsia"/>
-        </w:rPr>
-        <w:t>2,05</w:t>
-      </w:r>
-      <w:r>
-        <w:rPr>
-          <w:rFonts w:ascii="Cambria Math" w:eastAsiaTheme="minorEastAsia" w:hAnsi="Cambria Math" w:cs="Cambria Math"/>
-        </w:rPr>
-        <w:t>∣</w:t>
-      </w:r>
-      <w:r>
-        <w:rPr>
-          <w:rFonts w:eastAsiaTheme="minorEastAsia"/>
-        </w:rPr>
-        <w:t>=1,14+3,15+2,05=6,34</w:t>
-      </w:r>
-    </w:p>
-    <w:p>
-      <w:pPr>
-        <w:jc w:val="both"/>
-        <w:rPr>
-          <w:rFonts w:asciiTheme="minorHAnsi" w:eastAsiaTheme="minorEastAsia" w:hAnsiTheme="minorHAnsi"/>
-          <w:u w:val="single"/>
-        </w:rPr>
-      </w:pPr>
-      <w:r>
-        <w:rPr>
-          <w:rFonts w:eastAsiaTheme="minorEastAsia"/>
-          <w:u w:val="single"/>
-        </w:rPr>
-        <w:t>7,86&gt;6,34</w:t>
+          <w:lang w:eastAsia="zh-CN"/>
+        </w:rPr>
+        <w:t>УСЛОВИЕ СХОДИМОСТИ НЕ ВЫПОЛНЯЕТСЯ</w:t>
       </w:r>
     </w:p>
     <w:p>
@@ -2875,13 +2845,25 @@
         <w:rPr>
           <w:rFonts w:eastAsiaTheme="minorEastAsia"/>
         </w:rPr>
-        <w:t xml:space="preserve"> д</w:t>
-      </w:r>
-      <w:r>
-        <w:rPr>
-          <w:rFonts w:eastAsiaTheme="minorEastAsia"/>
-        </w:rPr>
-        <w:t>иагонально преобладающая, значит условия сходимости для метода Зейделя для этой системы выполняются</w:t>
+        <w:t xml:space="preserve"> не является диагонально преобладающей, условие сходимости итераций не выполняется</w:t>
+      </w:r>
+      <w:r>
+        <w:rPr>
+          <w:rFonts w:eastAsiaTheme="minorEastAsia"/>
+        </w:rPr>
+        <w:t xml:space="preserve">, получить решение методом итераций Гаусса-Зейделя невозможно без </w:t>
+      </w:r>
+      <w:r>
+        <w:rPr>
+          <w:rFonts w:eastAsiaTheme="minorEastAsia"/>
+        </w:rPr>
+        <w:t>преобразования</w:t>
+      </w:r>
+      <w:r>
+        <w:rPr>
+          <w:rFonts w:eastAsiaTheme="minorEastAsia"/>
+        </w:rPr>
+        <w:t xml:space="preserve"> матрицы</w:t>
       </w:r>
       <w:r>
         <w:rPr>
@@ -3064,14 +3046,47 @@
               <w:jc w:val="both"/>
               <w:rPr>
                 <w:rFonts w:eastAsiaTheme="minorEastAsia"/>
+                <w:lang w:val="en-US"/>
               </w:rPr>
             </w:pPr>
             <w:r>
               <w:rPr>
                 <w:rFonts w:eastAsiaTheme="minorEastAsia"/>
+                <w:lang w:val="en-US"/>
               </w:rPr>
-              <w:t>0</w:t>
+              <w:t>&lt;</w:t>
             </w:r>
+            <m:oMath>
+              <m:sSup>
+                <m:sSupPr>
+                  <m:ctrlPr>
+                    <w:rPr>
+                      <w:rFonts w:ascii="Cambria Math" w:eastAsiaTheme="minorEastAsia" w:hAnsi="Cambria Math"/>
+                      <w:i/>
+                      <w:lang w:val="en-US"/>
+                    </w:rPr>
+                  </m:ctrlPr>
+                </m:sSupPr>
+                <m:e>
+                  <m:r>
+                    <w:rPr>
+                      <w:rFonts w:ascii="Cambria Math" w:eastAsiaTheme="minorEastAsia" w:hAnsi="Cambria Math"/>
+                      <w:lang w:val="en-US"/>
+                    </w:rPr>
+                    <m:t>10</m:t>
+                  </m:r>
+                </m:e>
+                <m:sup>
+                  <m:r>
+                    <w:rPr>
+                      <w:rFonts w:ascii="Cambria Math" w:eastAsiaTheme="minorEastAsia" w:hAnsi="Cambria Math"/>
+                      <w:lang w:val="en-US"/>
+                    </w:rPr>
+                    <m:t>-15</m:t>
+                  </m:r>
+                </m:sup>
+              </m:sSup>
+            </m:oMath>
           </w:p>
         </w:tc>
       </w:tr>
@@ -3105,25 +3120,15 @@
               <w:ind w:firstLine="0"/>
               <w:rPr>
                 <w:rFonts w:eastAsiaTheme="minorEastAsia"/>
+                <w:lang w:eastAsia="zh-CN"/>
               </w:rPr>
             </w:pPr>
             <w:r>
               <w:rPr>
                 <w:rFonts w:eastAsiaTheme="minorEastAsia"/>
+                <w:lang w:eastAsia="zh-CN"/>
               </w:rPr>
-              <w:t>(</w:t>
-            </w:r>
-            <w:r>
-              <w:rPr>
-                <w:rFonts w:eastAsiaTheme="minorEastAsia"/>
-              </w:rPr>
-              <w:t>1.0, -1.00000001, 0.99999999, 1.00000003</w:t>
-            </w:r>
-            <w:r>
-              <w:rPr>
-                <w:rFonts w:eastAsiaTheme="minorEastAsia"/>
-              </w:rPr>
-              <w:t>)</w:t>
+              <w:t>-</w:t>
             </w:r>
           </w:p>
         </w:tc>
@@ -3137,23 +3142,13 @@
               <w:jc w:val="both"/>
               <w:rPr>
                 <w:rFonts w:eastAsiaTheme="minorEastAsia"/>
-                <w:lang w:val="en-US"/>
               </w:rPr>
             </w:pPr>
             <w:r>
               <w:rPr>
                 <w:rFonts w:eastAsiaTheme="minorEastAsia"/>
-                <w:lang w:val="en-US"/>
               </w:rPr>
-              <w:t>3 * 10</w:t>
-            </w:r>
-            <w:r>
-              <w:rPr>
-                <w:rFonts w:eastAsiaTheme="minorEastAsia"/>
-                <w:vertAlign w:val="superscript"/>
-                <w:lang w:val="en-US"/>
-              </w:rPr>
-              <w:t>-8</w:t>
+              <w:t>-</w:t>
             </w:r>
           </w:p>
         </w:tc>
@@ -5028,23 +5023,7 @@
           <w:rFonts w:eastAsiaTheme="minorEastAsia"/>
           <w:lang w:val="en-US"/>
         </w:rPr>
-        <w:t xml:space="preserve">] * factor, </w:t>
-      </w:r>
-      <w:proofErr w:type="spellStart"/>
-      <w:r>
-        <w:rPr>
-          <w:rFonts w:eastAsiaTheme="minorEastAsia"/>
-          <w:lang w:val="en-US"/>
-        </w:rPr>
-        <w:t>ndigits</w:t>
-      </w:r>
-      <w:proofErr w:type="spellEnd"/>
-      <w:r>
-        <w:rPr>
-          <w:rFonts w:eastAsiaTheme="minorEastAsia"/>
-          <w:lang w:val="en-US"/>
-        </w:rPr>
-        <w:t>)</w:t>
+        <w:t>] * factor, ndigits)</w:t>
       </w:r>
     </w:p>
     <w:p>
@@ -8044,6 +8023,31 @@
     </w:sectPr>
   </w:body>
 </w:document>
+</file>
+
+<file path=word/endnotes.xml><?xml version="1.0" encoding="utf-8"?>
+<w:endnotes xmlns:wpc="http://schemas.microsoft.com/office/word/2010/wordprocessingCanvas" xmlns:cx="http://schemas.microsoft.com/office/drawing/2014/chartex" xmlns:cx1="http://schemas.microsoft.com/office/drawing/2015/9/8/chartex" xmlns:cx2="http://schemas.microsoft.com/office/drawing/2015/10/21/chartex" xmlns:cx3="http://schemas.microsoft.com/office/drawing/2016/5/9/chartex" xmlns:cx4="http://schemas.microsoft.com/office/drawing/2016/5/10/chartex" xmlns:cx5="http://schemas.microsoft.com/office/drawing/2016/5/11/chartex" xmlns:cx6="http://schemas.microsoft.com/office/drawing/2016/5/12/chartex" xmlns:cx7="http://schemas.microsoft.com/office/drawing/2016/5/13/chartex" xmlns:cx8="http://schemas.microsoft.com/office/drawing/2016/5/14/chartex" xmlns:mc="http://schemas.openxmlformats.org/markup-compatibility/2006" xmlns:aink="http://schemas.microsoft.com/office/drawing/2016/ink" xmlns:am3d="http://schemas.microsoft.com/office/drawing/2017/model3d" xmlns:o="urn:schemas-microsoft-com:office:office" xmlns:r="http://schemas.openxmlformats.org/officeDocument/2006/relationships" xmlns:m="http://schemas.openxmlformats.org/officeDocument/2006/math" xmlns:v="urn:schemas-microsoft-com:vml" xmlns:wp14="http://schemas.microsoft.com/office/word/2010/wordprocessingDrawing" xmlns:wp="http://schemas.openxmlformats.org/drawingml/2006/wordprocessingDrawing" xmlns:w10="urn:schemas-microsoft-com:office:word" xmlns:w="http://schemas.openxmlformats.org/wordprocessingml/2006/main" xmlns:w14="http://schemas.microsoft.com/office/word/2010/wordml" xmlns:w15="http://schemas.microsoft.com/office/word/2012/wordml" xmlns:w16cex="http://schemas.microsoft.com/office/word/2018/wordml/cex" xmlns:w16cid="http://schemas.microsoft.com/office/word/2016/wordml/cid" xmlns:w16="http://schemas.microsoft.com/office/word/2018/wordml" xmlns:w16sdtdh="http://schemas.microsoft.com/office/word/2020/wordml/sdtdatahash" xmlns:w16se="http://schemas.microsoft.com/office/word/2015/wordml/symex" xmlns:wpg="http://schemas.microsoft.com/office/word/2010/wordprocessingGroup" xmlns:wpi="http://schemas.microsoft.com/office/word/2010/wordprocessingInk" xmlns:wne="http://schemas.microsoft.com/office/word/2006/wordml" xmlns:wps="http://schemas.microsoft.com/office/word/2010/wordprocessingShape" mc:Ignorable="w14 w15 w16se w16cid w16 w16cex w16sdtdh wp14">
+  <w:endnote w:type="separator" w:id="-1">
+    <w:p>
+      <w:pPr>
+        <w:spacing w:after="0" w:line="240" w:lineRule="auto"/>
+      </w:pPr>
+      <w:r>
+        <w:separator/>
+      </w:r>
+    </w:p>
+  </w:endnote>
+  <w:endnote w:type="continuationSeparator" w:id="0">
+    <w:p>
+      <w:pPr>
+        <w:spacing w:after="0" w:line="240" w:lineRule="auto"/>
+      </w:pPr>
+      <w:r>
+        <w:continuationSeparator/>
+      </w:r>
+    </w:p>
+  </w:endnote>
+</w:endnotes>
 </file>
 
 <file path=word/footer1.xml><?xml version="1.0" encoding="utf-8"?>
@@ -8087,6 +8091,31 @@
     </w:pPr>
   </w:p>
 </w:ftr>
+</file>
+
+<file path=word/footnotes.xml><?xml version="1.0" encoding="utf-8"?>
+<w:footnotes xmlns:wpc="http://schemas.microsoft.com/office/word/2010/wordprocessingCanvas" xmlns:cx="http://schemas.microsoft.com/office/drawing/2014/chartex" xmlns:cx1="http://schemas.microsoft.com/office/drawing/2015/9/8/chartex" xmlns:cx2="http://schemas.microsoft.com/office/drawing/2015/10/21/chartex" xmlns:cx3="http://schemas.microsoft.com/office/drawing/2016/5/9/chartex" xmlns:cx4="http://schemas.microsoft.com/office/drawing/2016/5/10/chartex" xmlns:cx5="http://schemas.microsoft.com/office/drawing/2016/5/11/chartex" xmlns:cx6="http://schemas.microsoft.com/office/drawing/2016/5/12/chartex" xmlns:cx7="http://schemas.microsoft.com/office/drawing/2016/5/13/chartex" xmlns:cx8="http://schemas.microsoft.com/office/drawing/2016/5/14/chartex" xmlns:mc="http://schemas.openxmlformats.org/markup-compatibility/2006" xmlns:aink="http://schemas.microsoft.com/office/drawing/2016/ink" xmlns:am3d="http://schemas.microsoft.com/office/drawing/2017/model3d" xmlns:o="urn:schemas-microsoft-com:office:office" xmlns:r="http://schemas.openxmlformats.org/officeDocument/2006/relationships" xmlns:m="http://schemas.openxmlformats.org/officeDocument/2006/math" xmlns:v="urn:schemas-microsoft-com:vml" xmlns:wp14="http://schemas.microsoft.com/office/word/2010/wordprocessingDrawing" xmlns:wp="http://schemas.openxmlformats.org/drawingml/2006/wordprocessingDrawing" xmlns:w10="urn:schemas-microsoft-com:office:word" xmlns:w="http://schemas.openxmlformats.org/wordprocessingml/2006/main" xmlns:w14="http://schemas.microsoft.com/office/word/2010/wordml" xmlns:w15="http://schemas.microsoft.com/office/word/2012/wordml" xmlns:w16cex="http://schemas.microsoft.com/office/word/2018/wordml/cex" xmlns:w16cid="http://schemas.microsoft.com/office/word/2016/wordml/cid" xmlns:w16="http://schemas.microsoft.com/office/word/2018/wordml" xmlns:w16sdtdh="http://schemas.microsoft.com/office/word/2020/wordml/sdtdatahash" xmlns:w16se="http://schemas.microsoft.com/office/word/2015/wordml/symex" xmlns:wpg="http://schemas.microsoft.com/office/word/2010/wordprocessingGroup" xmlns:wpi="http://schemas.microsoft.com/office/word/2010/wordprocessingInk" xmlns:wne="http://schemas.microsoft.com/office/word/2006/wordml" xmlns:wps="http://schemas.microsoft.com/office/word/2010/wordprocessingShape" mc:Ignorable="w14 w15 w16se w16cid w16 w16cex w16sdtdh wp14">
+  <w:footnote w:type="separator" w:id="-1">
+    <w:p>
+      <w:pPr>
+        <w:spacing w:after="0" w:line="240" w:lineRule="auto"/>
+      </w:pPr>
+      <w:r>
+        <w:separator/>
+      </w:r>
+    </w:p>
+  </w:footnote>
+  <w:footnote w:type="continuationSeparator" w:id="0">
+    <w:p>
+      <w:pPr>
+        <w:spacing w:after="0" w:line="240" w:lineRule="auto"/>
+      </w:pPr>
+      <w:r>
+        <w:continuationSeparator/>
+      </w:r>
+    </w:p>
+  </w:footnote>
+</w:footnotes>
 </file>
 
 <file path=word/styles.xml><?xml version="1.0" encoding="utf-8"?>
@@ -8487,7 +8516,7 @@
   <w:style w:type="paragraph" w:default="1" w:styleId="a">
     <w:name w:val="Normal"/>
     <w:qFormat/>
-    <w:rsid w:val="00AA6405"/>
+    <w:rsid w:val="00FF78DA"/>
     <w:pPr>
       <w:ind w:firstLine="567"/>
     </w:pPr>

</xml_diff>

<commit_message>
Lab2 work in progress after the change of task
</commit_message>
<xml_diff>
--- a/Lab2/2_Рудин.docx
+++ b/Lab2/2_Рудин.docx
@@ -301,7 +301,7 @@
                   <m:mcs>
                     <m:mc>
                       <m:mcPr>
-                        <m:count m:val="3"/>
+                        <m:count m:val="4"/>
                         <m:mcJc m:val="center"/>
                       </m:mcPr>
                     </m:mc>
@@ -315,42 +315,20 @@
                 </m:mPr>
                 <m:mr>
                   <m:e>
-                    <m:m>
-                      <m:mPr>
-                        <m:mcs>
-                          <m:mc>
-                            <m:mcPr>
-                              <m:count m:val="2"/>
-                              <m:mcJc m:val="center"/>
-                            </m:mcPr>
-                          </m:mc>
-                        </m:mcs>
-                        <m:ctrlPr>
-                          <w:rPr>
-                            <w:rFonts w:ascii="Cambria Math" w:hAnsi="Cambria Math"/>
-                            <w:i/>
-                          </w:rPr>
-                        </m:ctrlPr>
-                      </m:mPr>
-                      <m:mr>
-                        <m:e>
-                          <m:r>
-                            <w:rPr>
-                              <w:rFonts w:ascii="Cambria Math" w:hAnsi="Cambria Math"/>
-                            </w:rPr>
-                            <m:t>6,1</m:t>
-                          </m:r>
-                        </m:e>
-                        <m:e>
-                          <m:r>
-                            <w:rPr>
-                              <w:rFonts w:ascii="Cambria Math" w:hAnsi="Cambria Math"/>
-                            </w:rPr>
-                            <m:t>-2,22</m:t>
-                          </m:r>
-                        </m:e>
-                      </m:mr>
-                    </m:m>
+                    <m:r>
+                      <w:rPr>
+                        <w:rFonts w:ascii="Cambria Math" w:hAnsi="Cambria Math"/>
+                      </w:rPr>
+                      <m:t>0,5</m:t>
+                    </m:r>
+                  </m:e>
+                  <m:e>
+                    <m:r>
+                      <w:rPr>
+                        <w:rFonts w:ascii="Cambria Math" w:hAnsi="Cambria Math"/>
+                      </w:rPr>
+                      <m:t>8,0</m:t>
+                    </m:r>
                   </m:e>
                   <m:e>
                     <m:r>
@@ -359,54 +337,38 @@
                       </w:rPr>
                       <m:t>-1,2</m:t>
                     </m:r>
+                    <m:ctrlPr>
+                      <w:rPr>
+                        <w:rFonts w:ascii="Cambria Math" w:eastAsia="Cambria Math" w:hAnsi="Cambria Math" w:cs="Cambria Math"/>
+                        <w:i/>
+                      </w:rPr>
+                    </m:ctrlPr>
+                  </m:e>
+                  <m:e>
+                    <m:r>
+                      <w:rPr>
+                        <w:rFonts w:ascii="Cambria Math" w:eastAsia="Cambria Math" w:hAnsi="Cambria Math" w:cs="Cambria Math"/>
+                      </w:rPr>
+                      <m:t>-1,3</m:t>
+                    </m:r>
+                  </m:e>
+                </m:mr>
+                <m:mr>
+                  <m:e>
+                    <m:r>
+                      <w:rPr>
+                        <w:rFonts w:ascii="Cambria Math" w:hAnsi="Cambria Math"/>
+                      </w:rPr>
+                      <m:t>7,2</m:t>
+                    </m:r>
                   </m:e>
                   <m:e>
                     <m:r>
                       <w:rPr>
                         <w:rFonts w:ascii="Cambria Math" w:hAnsi="Cambria Math"/>
                       </w:rPr>
-                      <m:t>-3,3</m:t>
+                      <m:t>0,9</m:t>
                     </m:r>
-                  </m:e>
-                </m:mr>
-                <m:mr>
-                  <m:e>
-                    <m:m>
-                      <m:mPr>
-                        <m:mcs>
-                          <m:mc>
-                            <m:mcPr>
-                              <m:count m:val="2"/>
-                              <m:mcJc m:val="center"/>
-                            </m:mcPr>
-                          </m:mc>
-                        </m:mcs>
-                        <m:ctrlPr>
-                          <w:rPr>
-                            <w:rFonts w:ascii="Cambria Math" w:hAnsi="Cambria Math"/>
-                            <w:i/>
-                          </w:rPr>
-                        </m:ctrlPr>
-                      </m:mPr>
-                      <m:mr>
-                        <m:e>
-                          <m:r>
-                            <w:rPr>
-                              <w:rFonts w:ascii="Cambria Math" w:hAnsi="Cambria Math"/>
-                            </w:rPr>
-                            <m:t>-7,2</m:t>
-                          </m:r>
-                        </m:e>
-                        <m:e>
-                          <m:r>
-                            <w:rPr>
-                              <w:rFonts w:ascii="Cambria Math" w:hAnsi="Cambria Math"/>
-                            </w:rPr>
-                            <m:t>0,9</m:t>
-                          </m:r>
-                        </m:e>
-                      </m:mr>
-                    </m:m>
                   </m:e>
                   <m:e>
                     <m:r>
@@ -415,198 +377,130 @@
                       </w:rPr>
                       <m:t>1,8</m:t>
                     </m:r>
+                    <m:ctrlPr>
+                      <w:rPr>
+                        <w:rFonts w:ascii="Cambria Math" w:eastAsia="Cambria Math" w:hAnsi="Cambria Math" w:cs="Cambria Math"/>
+                        <w:i/>
+                      </w:rPr>
+                    </m:ctrlPr>
                   </m:e>
+                  <m:e>
+                    <m:r>
+                      <w:rPr>
+                        <w:rFonts w:ascii="Cambria Math" w:eastAsia="Cambria Math" w:hAnsi="Cambria Math" w:cs="Cambria Math"/>
+                      </w:rPr>
+                      <m:t>-2,2</m:t>
+                    </m:r>
+                  </m:e>
+                </m:mr>
+                <m:mr>
                   <m:e>
                     <m:r>
                       <w:rPr>
                         <w:rFonts w:ascii="Cambria Math" w:hAnsi="Cambria Math"/>
                       </w:rPr>
-                      <m:t>-4,1</m:t>
+                      <m:t>0,8</m:t>
                     </m:r>
+                    <m:ctrlPr>
+                      <w:rPr>
+                        <w:rFonts w:ascii="Cambria Math" w:eastAsia="Cambria Math" w:hAnsi="Cambria Math" w:cs="Cambria Math"/>
+                        <w:i/>
+                      </w:rPr>
+                    </m:ctrlPr>
+                  </m:e>
+                  <m:e>
+                    <m:r>
+                      <w:rPr>
+                        <w:rFonts w:ascii="Cambria Math" w:eastAsia="Cambria Math" w:hAnsi="Cambria Math" w:cs="Cambria Math"/>
+                      </w:rPr>
+                      <m:t>1,1</m:t>
+                    </m:r>
+                    <m:ctrlPr>
+                      <w:rPr>
+                        <w:rFonts w:ascii="Cambria Math" w:eastAsia="Cambria Math" w:hAnsi="Cambria Math" w:cs="Cambria Math"/>
+                        <w:i/>
+                      </w:rPr>
+                    </m:ctrlPr>
+                  </m:e>
+                  <m:e>
+                    <m:r>
+                      <w:rPr>
+                        <w:rFonts w:ascii="Cambria Math" w:eastAsia="Cambria Math" w:hAnsi="Cambria Math" w:cs="Cambria Math"/>
+                      </w:rPr>
+                      <m:t>1,1</m:t>
+                    </m:r>
+                    <m:ctrlPr>
+                      <w:rPr>
+                        <w:rFonts w:ascii="Cambria Math" w:eastAsia="Cambria Math" w:hAnsi="Cambria Math" w:cs="Cambria Math"/>
+                        <w:i/>
+                      </w:rPr>
+                    </m:ctrlPr>
+                  </m:e>
+                  <m:e>
+                    <m:r>
+                      <w:rPr>
+                        <w:rFonts w:ascii="Cambria Math" w:eastAsia="Cambria Math" w:hAnsi="Cambria Math" w:cs="Cambria Math"/>
+                      </w:rPr>
+                      <m:t>5,3</m:t>
+                    </m:r>
+                    <m:ctrlPr>
+                      <w:rPr>
+                        <w:rFonts w:ascii="Cambria Math" w:eastAsia="Cambria Math" w:hAnsi="Cambria Math" w:cs="Cambria Math"/>
+                        <w:i/>
+                      </w:rPr>
+                    </m:ctrlPr>
                   </m:e>
                 </m:mr>
                 <m:mr>
                   <m:e>
-                    <m:m>
-                      <m:mPr>
-                        <m:mcs>
-                          <m:mc>
-                            <m:mcPr>
-                              <m:count m:val="2"/>
-                              <m:mcJc m:val="center"/>
-                            </m:mcPr>
-                          </m:mc>
-                        </m:mcs>
-                        <m:ctrlPr>
-                          <w:rPr>
-                            <w:rFonts w:ascii="Cambria Math" w:hAnsi="Cambria Math"/>
-                            <w:i/>
-                          </w:rPr>
-                        </m:ctrlPr>
-                      </m:mPr>
-                      <m:mr>
-                        <m:e>
-                          <m:m>
-                            <m:mPr>
-                              <m:mcs>
-                                <m:mc>
-                                  <m:mcPr>
-                                    <m:count m:val="1"/>
-                                    <m:mcJc m:val="center"/>
-                                  </m:mcPr>
-                                </m:mc>
-                              </m:mcs>
-                              <m:ctrlPr>
-                                <w:rPr>
-                                  <w:rFonts w:ascii="Cambria Math" w:hAnsi="Cambria Math"/>
-                                  <w:i/>
-                                </w:rPr>
-                              </m:ctrlPr>
-                            </m:mPr>
-                            <m:mr>
-                              <m:e>
-                                <m:r>
-                                  <w:rPr>
-                                    <w:rFonts w:ascii="Cambria Math" w:hAnsi="Cambria Math"/>
-                                  </w:rPr>
-                                  <m:t>2,8</m:t>
-                                </m:r>
-                              </m:e>
-                            </m:mr>
-                            <m:mr>
-                              <m:e>
-                                <m:r>
-                                  <w:rPr>
-                                    <w:rFonts w:ascii="Cambria Math" w:hAnsi="Cambria Math"/>
-                                  </w:rPr>
-                                  <m:t>-1,5</m:t>
-                                </m:r>
-                              </m:e>
-                            </m:mr>
-                          </m:m>
-                        </m:e>
-                        <m:e>
-                          <m:m>
-                            <m:mPr>
-                              <m:mcs>
-                                <m:mc>
-                                  <m:mcPr>
-                                    <m:count m:val="1"/>
-                                    <m:mcJc m:val="center"/>
-                                  </m:mcPr>
-                                </m:mc>
-                              </m:mcs>
-                              <m:ctrlPr>
-                                <w:rPr>
-                                  <w:rFonts w:ascii="Cambria Math" w:hAnsi="Cambria Math"/>
-                                  <w:i/>
-                                </w:rPr>
-                              </m:ctrlPr>
-                            </m:mPr>
-                            <m:mr>
-                              <m:e>
-                                <m:r>
-                                  <w:rPr>
-                                    <w:rFonts w:ascii="Cambria Math" w:hAnsi="Cambria Math"/>
-                                  </w:rPr>
-                                  <m:t>3,3</m:t>
-                                </m:r>
-                              </m:e>
-                            </m:mr>
-                            <m:mr>
-                              <m:e>
-                                <m:r>
-                                  <w:rPr>
-                                    <w:rFonts w:ascii="Cambria Math" w:hAnsi="Cambria Math"/>
-                                  </w:rPr>
-                                  <m:t>1,0</m:t>
-                                </m:r>
-                              </m:e>
-                            </m:mr>
-                          </m:m>
-                        </m:e>
-                      </m:mr>
-                    </m:m>
+                    <m:r>
+                      <w:rPr>
+                        <w:rFonts w:ascii="Cambria Math" w:eastAsia="Cambria Math" w:hAnsi="Cambria Math" w:cs="Cambria Math"/>
+                      </w:rPr>
+                      <m:t>-1,5</m:t>
+                    </m:r>
+                    <m:ctrlPr>
+                      <w:rPr>
+                        <w:rFonts w:ascii="Cambria Math" w:eastAsia="Cambria Math" w:hAnsi="Cambria Math" w:cs="Cambria Math"/>
+                        <w:i/>
+                      </w:rPr>
+                    </m:ctrlPr>
                   </m:e>
                   <m:e>
-                    <m:m>
-                      <m:mPr>
-                        <m:mcs>
-                          <m:mc>
-                            <m:mcPr>
-                              <m:count m:val="1"/>
-                              <m:mcJc m:val="center"/>
-                            </m:mcPr>
-                          </m:mc>
-                        </m:mcs>
-                        <m:ctrlPr>
-                          <w:rPr>
-                            <w:rFonts w:ascii="Cambria Math" w:hAnsi="Cambria Math"/>
-                            <w:i/>
-                          </w:rPr>
-                        </m:ctrlPr>
-                      </m:mPr>
-                      <m:mr>
-                        <m:e>
-                          <m:r>
-                            <w:rPr>
-                              <w:rFonts w:ascii="Cambria Math" w:hAnsi="Cambria Math"/>
-                            </w:rPr>
-                            <m:t>1,1</m:t>
-                          </m:r>
-                        </m:e>
-                      </m:mr>
-                      <m:mr>
-                        <m:e>
-                          <m:r>
-                            <w:rPr>
-                              <w:rFonts w:ascii="Cambria Math" w:hAnsi="Cambria Math"/>
-                            </w:rPr>
-                            <m:t>6,3</m:t>
-                          </m:r>
-                        </m:e>
-                      </m:mr>
-                    </m:m>
+                    <m:r>
+                      <w:rPr>
+                        <w:rFonts w:ascii="Cambria Math" w:eastAsia="Cambria Math" w:hAnsi="Cambria Math" w:cs="Cambria Math"/>
+                      </w:rPr>
+                      <m:t>1,0</m:t>
+                    </m:r>
+                    <m:ctrlPr>
+                      <w:rPr>
+                        <w:rFonts w:ascii="Cambria Math" w:eastAsia="Cambria Math" w:hAnsi="Cambria Math" w:cs="Cambria Math"/>
+                        <w:i/>
+                      </w:rPr>
+                    </m:ctrlPr>
                   </m:e>
                   <m:e>
-                    <m:m>
-                      <m:mPr>
-                        <m:mcs>
-                          <m:mc>
-                            <m:mcPr>
-                              <m:count m:val="1"/>
-                              <m:mcJc m:val="center"/>
-                            </m:mcPr>
-                          </m:mc>
-                        </m:mcs>
-                        <m:ctrlPr>
-                          <w:rPr>
-                            <w:rFonts w:ascii="Cambria Math" w:hAnsi="Cambria Math"/>
-                            <w:i/>
-                          </w:rPr>
-                        </m:ctrlPr>
-                      </m:mPr>
-                      <m:mr>
-                        <m:e>
-                          <m:r>
-                            <w:rPr>
-                              <w:rFonts w:ascii="Cambria Math" w:hAnsi="Cambria Math"/>
-                            </w:rPr>
-                            <m:t>2,5</m:t>
-                          </m:r>
-                        </m:e>
-                      </m:mr>
-                      <m:mr>
-                        <m:e>
-                          <m:r>
-                            <w:rPr>
-                              <w:rFonts w:ascii="Cambria Math" w:hAnsi="Cambria Math"/>
-                            </w:rPr>
-                            <m:t>0,8</m:t>
-                          </m:r>
-                        </m:e>
-                      </m:mr>
-                    </m:m>
+                    <m:r>
+                      <w:rPr>
+                        <w:rFonts w:ascii="Cambria Math" w:eastAsia="Cambria Math" w:hAnsi="Cambria Math" w:cs="Cambria Math"/>
+                      </w:rPr>
+                      <m:t>6,3</m:t>
+                    </m:r>
+                    <m:ctrlPr>
+                      <w:rPr>
+                        <w:rFonts w:ascii="Cambria Math" w:eastAsia="Cambria Math" w:hAnsi="Cambria Math" w:cs="Cambria Math"/>
+                        <w:i/>
+                      </w:rPr>
+                    </m:ctrlPr>
+                  </m:e>
+                  <m:e>
+                    <m:r>
+                      <w:rPr>
+                        <w:rFonts w:ascii="Cambria Math" w:eastAsia="Cambria Math" w:hAnsi="Cambria Math" w:cs="Cambria Math"/>
+                      </w:rPr>
+                      <m:t>0,8</m:t>
+                    </m:r>
                   </m:e>
                 </m:mr>
               </m:m>
@@ -823,7 +717,7 @@
                       <w:rPr>
                         <w:rFonts w:ascii="Cambria Math" w:hAnsi="Cambria Math"/>
                       </w:rPr>
-                      <m:t>-0,4</m:t>
+                      <m:t>16,4</m:t>
                     </m:r>
                   </m:e>
                 </m:mr>
@@ -833,7 +727,7 @@
                       <w:rPr>
                         <w:rFonts w:ascii="Cambria Math" w:hAnsi="Cambria Math"/>
                       </w:rPr>
-                      <m:t>3,1</m:t>
+                      <m:t>5,0</m:t>
                     </m:r>
                   </m:e>
                 </m:mr>
@@ -862,7 +756,7 @@
                             <w:rPr>
                               <w:rFonts w:ascii="Cambria Math" w:hAnsi="Cambria Math"/>
                             </w:rPr>
-                            <m:t>10,8</m:t>
+                            <m:t>7,2</m:t>
                           </m:r>
                         </m:e>
                       </m:mr>
@@ -1120,7 +1014,25 @@
                             <w:rPr>
                               <w:rFonts w:ascii="Cambria Math" w:eastAsiaTheme="minorEastAsia" w:hAnsi="Cambria Math"/>
                             </w:rPr>
-                            <m:t>-4,100000</m:t>
+                            <m:t>-2</m:t>
+                          </m:r>
+                          <m:r>
+                            <w:rPr>
+                              <w:rFonts w:ascii="Cambria Math" w:eastAsiaTheme="minorEastAsia" w:hAnsi="Cambria Math"/>
+                            </w:rPr>
+                            <m:t>,</m:t>
+                          </m:r>
+                          <m:r>
+                            <w:rPr>
+                              <w:rFonts w:ascii="Cambria Math" w:eastAsiaTheme="minorEastAsia" w:hAnsi="Cambria Math"/>
+                            </w:rPr>
+                            <m:t>2</m:t>
+                          </m:r>
+                          <m:r>
+                            <w:rPr>
+                              <w:rFonts w:ascii="Cambria Math" w:eastAsiaTheme="minorEastAsia" w:hAnsi="Cambria Math"/>
+                            </w:rPr>
+                            <m:t>00000</m:t>
                           </m:r>
                           <m:r>
                             <w:rPr>
@@ -1161,7 +1073,7 @@
                       <w:rPr>
                         <w:rFonts w:ascii="Cambria Math" w:eastAsiaTheme="minorEastAsia" w:hAnsi="Cambria Math"/>
                       </w:rPr>
-                      <m:t>4,30983607</m:t>
+                      <m:t>-11,70000000</m:t>
                     </m:r>
                   </m:e>
                   <m:e>
@@ -1188,7 +1100,19 @@
                             <w:rPr>
                               <w:rFonts w:ascii="Cambria Math" w:eastAsiaTheme="minorEastAsia" w:hAnsi="Cambria Math"/>
                             </w:rPr>
-                            <m:t>1,65081967</m:t>
+                            <m:t>3</m:t>
+                          </m:r>
+                          <m:r>
+                            <w:rPr>
+                              <w:rFonts w:ascii="Cambria Math" w:eastAsiaTheme="minorEastAsia" w:hAnsi="Cambria Math"/>
+                            </w:rPr>
+                            <m:t>,</m:t>
+                          </m:r>
+                          <m:r>
+                            <w:rPr>
+                              <w:rFonts w:ascii="Cambria Math" w:eastAsiaTheme="minorEastAsia" w:hAnsi="Cambria Math"/>
+                            </w:rPr>
+                            <m:t>02000000</m:t>
                           </m:r>
                         </m:e>
                         <m:e>
@@ -1196,7 +1120,19 @@
                             <w:rPr>
                               <w:rFonts w:ascii="Cambria Math" w:eastAsiaTheme="minorEastAsia" w:hAnsi="Cambria Math"/>
                             </w:rPr>
-                            <m:t>4,01475410</m:t>
+                            <m:t>7</m:t>
+                          </m:r>
+                          <m:r>
+                            <w:rPr>
+                              <w:rFonts w:ascii="Cambria Math" w:eastAsiaTheme="minorEastAsia" w:hAnsi="Cambria Math"/>
+                            </w:rPr>
+                            <m:t>,</m:t>
+                          </m:r>
+                          <m:r>
+                            <w:rPr>
+                              <w:rFonts w:ascii="Cambria Math" w:eastAsiaTheme="minorEastAsia" w:hAnsi="Cambria Math"/>
+                            </w:rPr>
+                            <m:t>30000000</m:t>
                           </m:r>
                         </m:e>
                       </m:mr>
@@ -1379,7 +1315,7 @@
                                   <w:rPr>
                                     <w:rFonts w:ascii="Cambria Math" w:eastAsiaTheme="minorEastAsia" w:hAnsi="Cambria Math"/>
                                   </w:rPr>
-                                  <m:t>4,34332429</m:t>
+                                  <m:t>8,87372047</m:t>
                                 </m:r>
                               </m:e>
                               <m:e>
@@ -1387,7 +1323,7 @@
                                   <w:rPr>
                                     <w:rFonts w:ascii="Cambria Math" w:eastAsiaTheme="minorEastAsia" w:hAnsi="Cambria Math"/>
                                   </w:rPr>
-                                  <m:t>2,30149019</m:t>
+                                  <m:t>11,18012905</m:t>
                                 </m:r>
                               </m:e>
                             </m:mr>
@@ -1440,7 +1376,7 @@
                                   <w:rPr>
                                     <w:rFonts w:ascii="Cambria Math" w:eastAsiaTheme="minorEastAsia" w:hAnsi="Cambria Math"/>
                                   </w:rPr>
-                                  <m:t>3,77594121</m:t>
+                                  <m:t>2,94755121</m:t>
                                 </m:r>
                               </m:e>
                             </m:mr>
@@ -1476,7 +1412,25 @@
                       <w:rPr>
                         <w:rFonts w:ascii="Cambria Math" w:eastAsiaTheme="minorEastAsia" w:hAnsi="Cambria Math"/>
                       </w:rPr>
-                      <m:t>3,10000000</m:t>
+                      <m:t>5</m:t>
+                    </m:r>
+                    <m:r>
+                      <w:rPr>
+                        <w:rFonts w:ascii="Cambria Math" w:eastAsiaTheme="minorEastAsia" w:hAnsi="Cambria Math"/>
+                      </w:rPr>
+                      <m:t>,</m:t>
+                    </m:r>
+                    <m:r>
+                      <w:rPr>
+                        <w:rFonts w:ascii="Cambria Math" w:eastAsiaTheme="minorEastAsia" w:hAnsi="Cambria Math"/>
+                      </w:rPr>
+                      <m:t>0</m:t>
+                    </m:r>
+                    <m:r>
+                      <w:rPr>
+                        <w:rFonts w:ascii="Cambria Math" w:eastAsiaTheme="minorEastAsia" w:hAnsi="Cambria Math"/>
+                      </w:rPr>
+                      <m:t>0000000</m:t>
                     </m:r>
                   </m:e>
                 </m:mr>
@@ -1486,7 +1440,19 @@
                       <w:rPr>
                         <w:rFonts w:ascii="Cambria Math" w:eastAsiaTheme="minorEastAsia" w:hAnsi="Cambria Math"/>
                       </w:rPr>
-                      <m:t>10,98360656</m:t>
+                      <m:t>-19</m:t>
+                    </m:r>
+                    <m:r>
+                      <w:rPr>
+                        <w:rFonts w:ascii="Cambria Math" w:eastAsiaTheme="minorEastAsia" w:hAnsi="Cambria Math"/>
+                      </w:rPr>
+                      <m:t>,</m:t>
+                    </m:r>
+                    <m:r>
+                      <w:rPr>
+                        <w:rFonts w:ascii="Cambria Math" w:eastAsiaTheme="minorEastAsia" w:hAnsi="Cambria Math"/>
+                      </w:rPr>
+                      <m:t>04000000</m:t>
                     </m:r>
                   </m:e>
                 </m:mr>
@@ -1515,7 +1481,7 @@
                             <w:rPr>
                               <w:rFonts w:ascii="Cambria Math" w:eastAsiaTheme="minorEastAsia" w:hAnsi="Cambria Math"/>
                             </w:rPr>
-                            <m:t>-2,04183410</m:t>
+                            <m:t>2,30640857</m:t>
                           </m:r>
                         </m:e>
                       </m:mr>
@@ -1525,7 +1491,7 @@
                             <w:rPr>
                               <w:rFonts w:ascii="Cambria Math" w:eastAsiaTheme="minorEastAsia" w:hAnsi="Cambria Math"/>
                             </w:rPr>
-                            <m:t>3,77594121</m:t>
+                            <m:t>2,94755121</m:t>
                           </m:r>
                         </m:e>
                       </m:mr>
@@ -1663,7 +1629,25 @@
                             <w:rPr>
                               <w:rFonts w:ascii="Cambria Math" w:eastAsiaTheme="minorEastAsia" w:hAnsi="Cambria Math"/>
                             </w:rPr>
-                            <m:t>-4,1</m:t>
+                            <m:t>-</m:t>
+                          </m:r>
+                          <m:r>
+                            <w:rPr>
+                              <w:rFonts w:ascii="Cambria Math" w:eastAsiaTheme="minorEastAsia" w:hAnsi="Cambria Math"/>
+                            </w:rPr>
+                            <m:t>2</m:t>
+                          </m:r>
+                          <m:r>
+                            <w:rPr>
+                              <w:rFonts w:ascii="Cambria Math" w:eastAsiaTheme="minorEastAsia" w:hAnsi="Cambria Math"/>
+                            </w:rPr>
+                            <m:t>,</m:t>
+                          </m:r>
+                          <m:r>
+                            <w:rPr>
+                              <w:rFonts w:ascii="Cambria Math" w:eastAsiaTheme="minorEastAsia" w:hAnsi="Cambria Math"/>
+                            </w:rPr>
+                            <m:t>2</m:t>
                           </m:r>
                         </m:e>
                       </m:mr>
@@ -1676,7 +1660,7 @@
                       <w:rPr>
                         <w:rFonts w:ascii="Cambria Math" w:eastAsiaTheme="minorEastAsia" w:hAnsi="Cambria Math"/>
                       </w:rPr>
-                      <m:t>2,8</m:t>
+                      <m:t>0,5</m:t>
                     </m:r>
                   </m:e>
                   <m:e>
@@ -1684,7 +1668,19 @@
                       <w:rPr>
                         <w:rFonts w:ascii="Cambria Math" w:eastAsiaTheme="minorEastAsia" w:hAnsi="Cambria Math"/>
                       </w:rPr>
-                      <m:t>3,3</m:t>
+                      <m:t>8</m:t>
+                    </m:r>
+                    <m:r>
+                      <w:rPr>
+                        <w:rFonts w:ascii="Cambria Math" w:eastAsiaTheme="minorEastAsia" w:hAnsi="Cambria Math"/>
+                      </w:rPr>
+                      <m:t>,</m:t>
+                    </m:r>
+                    <m:r>
+                      <w:rPr>
+                        <w:rFonts w:ascii="Cambria Math" w:eastAsiaTheme="minorEastAsia" w:hAnsi="Cambria Math"/>
+                      </w:rPr>
+                      <m:t>0</m:t>
                     </m:r>
                   </m:e>
                   <m:e>
@@ -1711,7 +1707,19 @@
                             <w:rPr>
                               <w:rFonts w:ascii="Cambria Math" w:eastAsiaTheme="minorEastAsia" w:hAnsi="Cambria Math"/>
                             </w:rPr>
-                            <m:t>1,1</m:t>
+                            <m:t>-</m:t>
+                          </m:r>
+                          <m:r>
+                            <w:rPr>
+                              <w:rFonts w:ascii="Cambria Math" w:eastAsiaTheme="minorEastAsia" w:hAnsi="Cambria Math"/>
+                            </w:rPr>
+                            <m:t>1,</m:t>
+                          </m:r>
+                          <m:r>
+                            <w:rPr>
+                              <w:rFonts w:ascii="Cambria Math" w:eastAsiaTheme="minorEastAsia" w:hAnsi="Cambria Math"/>
+                            </w:rPr>
+                            <m:t>2</m:t>
                           </m:r>
                         </m:e>
                         <m:e>
@@ -1719,7 +1727,19 @@
                             <w:rPr>
                               <w:rFonts w:ascii="Cambria Math" w:eastAsiaTheme="minorEastAsia" w:hAnsi="Cambria Math"/>
                             </w:rPr>
-                            <m:t>2,5</m:t>
+                            <m:t>-1</m:t>
+                          </m:r>
+                          <m:r>
+                            <w:rPr>
+                              <w:rFonts w:ascii="Cambria Math" w:eastAsiaTheme="minorEastAsia" w:hAnsi="Cambria Math"/>
+                            </w:rPr>
+                            <m:t>,</m:t>
+                          </m:r>
+                          <m:r>
+                            <w:rPr>
+                              <w:rFonts w:ascii="Cambria Math" w:eastAsiaTheme="minorEastAsia" w:hAnsi="Cambria Math"/>
+                            </w:rPr>
+                            <m:t>3</m:t>
                           </m:r>
                         </m:e>
                       </m:mr>
@@ -1761,7 +1781,19 @@
                             <w:rPr>
                               <w:rFonts w:ascii="Cambria Math" w:eastAsiaTheme="minorEastAsia" w:hAnsi="Cambria Math"/>
                             </w:rPr>
-                            <m:t>6,1</m:t>
+                            <m:t>0</m:t>
+                          </m:r>
+                          <m:r>
+                            <w:rPr>
+                              <w:rFonts w:ascii="Cambria Math" w:eastAsiaTheme="minorEastAsia" w:hAnsi="Cambria Math"/>
+                            </w:rPr>
+                            <m:t>,</m:t>
+                          </m:r>
+                          <m:r>
+                            <w:rPr>
+                              <w:rFonts w:ascii="Cambria Math" w:eastAsiaTheme="minorEastAsia" w:hAnsi="Cambria Math"/>
+                            </w:rPr>
+                            <m:t>8</m:t>
                           </m:r>
                         </m:e>
                       </m:mr>
@@ -1801,7 +1833,19 @@
                             <w:rPr>
                               <w:rFonts w:ascii="Cambria Math" w:eastAsiaTheme="minorEastAsia" w:hAnsi="Cambria Math"/>
                             </w:rPr>
-                            <m:t>-2,2</m:t>
+                            <m:t>1</m:t>
+                          </m:r>
+                          <m:r>
+                            <w:rPr>
+                              <w:rFonts w:ascii="Cambria Math" w:eastAsiaTheme="minorEastAsia" w:hAnsi="Cambria Math"/>
+                            </w:rPr>
+                            <m:t>,</m:t>
+                          </m:r>
+                          <m:r>
+                            <w:rPr>
+                              <w:rFonts w:ascii="Cambria Math" w:eastAsiaTheme="minorEastAsia" w:hAnsi="Cambria Math"/>
+                            </w:rPr>
+                            <m:t>1</m:t>
                           </m:r>
                         </m:e>
                       </m:mr>
@@ -1890,7 +1934,13 @@
                                   <w:rPr>
                                     <w:rFonts w:ascii="Cambria Math" w:eastAsiaTheme="minorEastAsia" w:hAnsi="Cambria Math"/>
                                   </w:rPr>
-                                  <m:t>-1,2</m:t>
+                                  <m:t>1,</m:t>
+                                </m:r>
+                                <m:r>
+                                  <w:rPr>
+                                    <w:rFonts w:ascii="Cambria Math" w:eastAsiaTheme="minorEastAsia" w:hAnsi="Cambria Math"/>
+                                  </w:rPr>
+                                  <m:t>1</m:t>
                                 </m:r>
                               </m:e>
                               <m:e>
@@ -1898,7 +1948,13 @@
                                   <w:rPr>
                                     <w:rFonts w:ascii="Cambria Math" w:eastAsiaTheme="minorEastAsia" w:hAnsi="Cambria Math"/>
                                   </w:rPr>
-                                  <m:t>-3,3</m:t>
+                                  <m:t>5</m:t>
+                                </m:r>
+                                <m:r>
+                                  <w:rPr>
+                                    <w:rFonts w:ascii="Cambria Math" w:eastAsiaTheme="minorEastAsia" w:hAnsi="Cambria Math"/>
+                                  </w:rPr>
+                                  <m:t>,3</m:t>
                                 </m:r>
                               </m:e>
                             </m:mr>
@@ -1934,7 +1990,19 @@
                       <w:rPr>
                         <w:rFonts w:ascii="Cambria Math" w:eastAsiaTheme="minorEastAsia" w:hAnsi="Cambria Math"/>
                       </w:rPr>
-                      <m:t>3,1</m:t>
+                      <m:t>5</m:t>
+                    </m:r>
+                    <m:r>
+                      <w:rPr>
+                        <w:rFonts w:ascii="Cambria Math" w:eastAsiaTheme="minorEastAsia" w:hAnsi="Cambria Math"/>
+                      </w:rPr>
+                      <m:t>,</m:t>
+                    </m:r>
+                    <m:r>
+                      <w:rPr>
+                        <w:rFonts w:ascii="Cambria Math" w:eastAsiaTheme="minorEastAsia" w:hAnsi="Cambria Math"/>
+                      </w:rPr>
+                      <m:t>0</m:t>
                     </m:r>
                   </m:e>
                 </m:mr>
@@ -1944,7 +2012,19 @@
                       <w:rPr>
                         <w:rFonts w:ascii="Cambria Math" w:eastAsiaTheme="minorEastAsia" w:hAnsi="Cambria Math"/>
                       </w:rPr>
-                      <m:t>10,8</m:t>
+                      <m:t>16</m:t>
+                    </m:r>
+                    <m:r>
+                      <w:rPr>
+                        <w:rFonts w:ascii="Cambria Math" w:eastAsiaTheme="minorEastAsia" w:hAnsi="Cambria Math"/>
+                      </w:rPr>
+                      <m:t>,</m:t>
+                    </m:r>
+                    <m:r>
+                      <w:rPr>
+                        <w:rFonts w:ascii="Cambria Math" w:eastAsiaTheme="minorEastAsia" w:hAnsi="Cambria Math"/>
+                      </w:rPr>
+                      <m:t>4</m:t>
                     </m:r>
                   </m:e>
                 </m:mr>
@@ -1983,7 +2063,19 @@
                             <w:rPr>
                               <w:rFonts w:ascii="Cambria Math" w:eastAsiaTheme="minorEastAsia" w:hAnsi="Cambria Math"/>
                             </w:rPr>
-                            <m:t>-0,4</m:t>
+                            <m:t>7</m:t>
+                          </m:r>
+                          <m:r>
+                            <w:rPr>
+                              <w:rFonts w:ascii="Cambria Math" w:eastAsiaTheme="minorEastAsia" w:hAnsi="Cambria Math"/>
+                            </w:rPr>
+                            <m:t>,</m:t>
+                          </m:r>
+                          <m:r>
+                            <w:rPr>
+                              <w:rFonts w:ascii="Cambria Math" w:eastAsiaTheme="minorEastAsia" w:hAnsi="Cambria Math"/>
+                            </w:rPr>
+                            <m:t>2</m:t>
                           </m:r>
                         </m:e>
                       </m:mr>
@@ -2256,11 +2348,32 @@
           <w:rFonts w:ascii="Cambria Math" w:eastAsiaTheme="minorEastAsia" w:hAnsi="Cambria Math" w:cs="Cambria Math"/>
           <w:lang w:val="en-US"/>
         </w:rPr>
-        <w:t>-4,1</w:t>
+        <w:t>-</w:t>
       </w:r>
       <w:r>
         <w:rPr>
           <w:rFonts w:ascii="Cambria Math" w:eastAsiaTheme="minorEastAsia" w:hAnsi="Cambria Math" w:cs="Cambria Math"/>
+          <w:lang w:val="en-US"/>
+        </w:rPr>
+        <w:t>2</w:t>
+      </w:r>
+      <w:r>
+        <w:rPr>
+          <w:rFonts w:ascii="Cambria Math" w:eastAsiaTheme="minorEastAsia" w:hAnsi="Cambria Math" w:cs="Cambria Math"/>
+          <w:lang w:val="en-US"/>
+        </w:rPr>
+        <w:t>,</w:t>
+      </w:r>
+      <w:r>
+        <w:rPr>
+          <w:rFonts w:ascii="Cambria Math" w:eastAsiaTheme="minorEastAsia" w:hAnsi="Cambria Math" w:cs="Cambria Math"/>
+          <w:lang w:val="en-US"/>
+        </w:rPr>
+        <w:t>2</w:t>
+      </w:r>
+      <w:r>
+        <w:rPr>
+          <w:rFonts w:ascii="Cambria Math" w:eastAsiaTheme="minorEastAsia" w:hAnsi="Cambria Math" w:cs="Cambria Math"/>
         </w:rPr>
         <w:t>∣</w:t>
       </w:r>
@@ -2275,14 +2388,21 @@
           <w:rFonts w:eastAsiaTheme="minorEastAsia"/>
           <w:lang w:val="en-US"/>
         </w:rPr>
-        <w:t>6,</w:t>
-      </w:r>
-      <w:r>
-        <w:rPr>
-          <w:rFonts w:eastAsiaTheme="minorEastAsia"/>
-          <w:lang w:val="en-US"/>
-        </w:rPr>
-        <w:t>8</w:t>
+        <w:t>4</w:t>
+      </w:r>
+      <w:r>
+        <w:rPr>
+          <w:rFonts w:eastAsiaTheme="minorEastAsia"/>
+          <w:lang w:val="en-US"/>
+        </w:rPr>
+        <w:t>,</w:t>
+      </w:r>
+      <w:r>
+        <w:rPr>
+          <w:rFonts w:eastAsiaTheme="minorEastAsia"/>
+          <w:lang w:val="en-US"/>
+        </w:rPr>
+        <w:t>9</w:t>
       </w:r>
     </w:p>
     <w:p>
@@ -2315,7 +2435,23 @@
           <w:u w:val="single"/>
           <w:lang w:val="en-US"/>
         </w:rPr>
-        <w:t>6,8</w:t>
+        <w:t>4</w:t>
+      </w:r>
+      <w:r>
+        <w:rPr>
+          <w:rFonts w:eastAsiaTheme="minorEastAsia"/>
+          <w:u w:val="single"/>
+          <w:lang w:val="en-US"/>
+        </w:rPr>
+        <w:t>,</w:t>
+      </w:r>
+      <w:r>
+        <w:rPr>
+          <w:rFonts w:eastAsiaTheme="minorEastAsia"/>
+          <w:u w:val="single"/>
+          <w:lang w:val="en-US"/>
+        </w:rPr>
+        <w:t>9</w:t>
       </w:r>
     </w:p>
     <w:p>
@@ -2374,7 +2510,21 @@
           <w:rFonts w:eastAsiaTheme="minorEastAsia"/>
           <w:lang w:val="en-US"/>
         </w:rPr>
-        <w:t>2,8</w:t>
+        <w:t>0</w:t>
+      </w:r>
+      <w:r>
+        <w:rPr>
+          <w:rFonts w:eastAsiaTheme="minorEastAsia"/>
+          <w:lang w:val="en-US"/>
+        </w:rPr>
+        <w:t>,</w:t>
+      </w:r>
+      <w:r>
+        <w:rPr>
+          <w:rFonts w:eastAsiaTheme="minorEastAsia"/>
+          <w:lang w:val="en-US"/>
+        </w:rPr>
+        <w:t>5</w:t>
       </w:r>
       <w:r>
         <w:rPr>
@@ -2396,6 +2546,13 @@
       </w:r>
       <w:r>
         <w:rPr>
+          <w:rFonts w:ascii="Cambria Math" w:eastAsiaTheme="minorEastAsia" w:hAnsi="Cambria Math" w:cs="Cambria Math"/>
+          <w:lang w:val="en-US"/>
+        </w:rPr>
+        <w:t>-</w:t>
+      </w:r>
+      <w:r>
+        <w:rPr>
           <w:rFonts w:eastAsiaTheme="minorEastAsia"/>
         </w:rPr>
         <w:t>1</w:t>
@@ -2405,7 +2562,14 @@
           <w:rFonts w:eastAsiaTheme="minorEastAsia"/>
           <w:lang w:val="en-US"/>
         </w:rPr>
-        <w:t>,1</w:t>
+        <w:t>,</w:t>
+      </w:r>
+      <w:r>
+        <w:rPr>
+          <w:rFonts w:eastAsiaTheme="minorEastAsia"/>
+          <w:lang w:val="en-US"/>
+        </w:rPr>
+        <w:t>2</w:t>
       </w:r>
       <w:r>
         <w:rPr>
@@ -2427,14 +2591,28 @@
       </w:r>
       <w:r>
         <w:rPr>
-          <w:rFonts w:eastAsiaTheme="minorEastAsia"/>
-          <w:lang w:val="en-US"/>
-        </w:rPr>
-        <w:t>2,5</w:t>
-      </w:r>
-      <w:r>
-        <w:rPr>
           <w:rFonts w:ascii="Cambria Math" w:eastAsiaTheme="minorEastAsia" w:hAnsi="Cambria Math" w:cs="Cambria Math"/>
+          <w:lang w:val="en-US"/>
+        </w:rPr>
+        <w:t>-1</w:t>
+      </w:r>
+      <w:r>
+        <w:rPr>
+          <w:rFonts w:eastAsiaTheme="minorEastAsia"/>
+          <w:lang w:val="en-US"/>
+        </w:rPr>
+        <w:t>,</w:t>
+      </w:r>
+      <w:r>
+        <w:rPr>
+          <w:rFonts w:eastAsiaTheme="minorEastAsia"/>
+          <w:lang w:val="en-US"/>
+        </w:rPr>
+        <w:t>3</w:t>
+      </w:r>
+      <w:r>
+        <w:rPr>
+          <w:rFonts w:ascii="Cambria Math" w:eastAsiaTheme="minorEastAsia" w:hAnsi="Cambria Math" w:cs="Cambria Math"/>
         </w:rPr>
         <w:t>∣</w:t>
       </w:r>
@@ -2449,7 +2627,7 @@
           <w:rFonts w:eastAsiaTheme="minorEastAsia"/>
           <w:lang w:val="en-US"/>
         </w:rPr>
-        <w:t>6,4</w:t>
+        <w:t>3,0</w:t>
       </w:r>
     </w:p>
     <w:p>
@@ -2467,7 +2645,151 @@
           <w:u w:val="single"/>
           <w:lang w:val="en-US"/>
         </w:rPr>
-        <w:t>3,3&lt;6,4</w:t>
+        <w:t>8</w:t>
+      </w:r>
+      <w:r>
+        <w:rPr>
+          <w:rFonts w:eastAsiaTheme="minorEastAsia"/>
+          <w:u w:val="single"/>
+          <w:lang w:val="en-US"/>
+        </w:rPr>
+        <w:t>,</w:t>
+      </w:r>
+      <w:r>
+        <w:rPr>
+          <w:rFonts w:eastAsiaTheme="minorEastAsia"/>
+          <w:u w:val="single"/>
+          <w:lang w:val="en-US"/>
+        </w:rPr>
+        <w:t>0&gt;3,0</w:t>
+      </w:r>
+    </w:p>
+    <w:p>
+      <w:pPr>
+        <w:jc w:val="both"/>
+        <w:rPr>
+          <w:rFonts w:eastAsiaTheme="minorEastAsia"/>
+          <w:u w:val="single"/>
+          <w:lang w:val="en-US"/>
+        </w:rPr>
+      </w:pPr>
+    </w:p>
+    <w:p>
+      <w:pPr>
+        <w:jc w:val="both"/>
+        <w:rPr>
+          <w:rFonts w:eastAsiaTheme="minorEastAsia"/>
+        </w:rPr>
+      </w:pPr>
+    </w:p>
+    <w:p>
+      <w:pPr>
+        <w:jc w:val="both"/>
+        <w:rPr>
+          <w:rFonts w:eastAsiaTheme="minorEastAsia"/>
+          <w:b/>
+          <w:bCs/>
+        </w:rPr>
+      </w:pPr>
+      <w:r>
+        <w:rPr>
+          <w:rFonts w:eastAsiaTheme="minorEastAsia"/>
+          <w:b/>
+          <w:bCs/>
+        </w:rPr>
+        <w:t>3:</w:t>
+      </w:r>
+    </w:p>
+    <w:p>
+      <w:pPr>
+        <w:jc w:val="both"/>
+        <w:rPr>
+          <w:rFonts w:eastAsiaTheme="minorEastAsia"/>
+        </w:rPr>
+      </w:pPr>
+      <w:r>
+        <w:rPr>
+          <w:rFonts w:ascii="Cambria Math" w:eastAsiaTheme="minorEastAsia" w:hAnsi="Cambria Math" w:cs="Cambria Math"/>
+        </w:rPr>
+        <w:t>∣</w:t>
+      </w:r>
+      <w:r>
+        <w:rPr>
+          <w:rFonts w:ascii="Cambria Math" w:eastAsiaTheme="minorEastAsia" w:hAnsi="Cambria Math" w:cs="Cambria Math"/>
+        </w:rPr>
+        <w:t>-</w:t>
+      </w:r>
+      <w:r>
+        <w:rPr>
+          <w:rFonts w:eastAsiaTheme="minorEastAsia"/>
+        </w:rPr>
+        <w:t>1,5</w:t>
+      </w:r>
+      <w:r>
+        <w:rPr>
+          <w:rFonts w:ascii="Cambria Math" w:eastAsiaTheme="minorEastAsia" w:hAnsi="Cambria Math" w:cs="Cambria Math"/>
+        </w:rPr>
+        <w:t>∣</w:t>
+      </w:r>
+      <w:r>
+        <w:rPr>
+          <w:rFonts w:eastAsiaTheme="minorEastAsia"/>
+        </w:rPr>
+        <w:t>+</w:t>
+      </w:r>
+      <w:r>
+        <w:rPr>
+          <w:rFonts w:ascii="Cambria Math" w:eastAsiaTheme="minorEastAsia" w:hAnsi="Cambria Math" w:cs="Cambria Math"/>
+        </w:rPr>
+        <w:t>∣</w:t>
+      </w:r>
+      <w:r>
+        <w:rPr>
+          <w:rFonts w:ascii="Cambria Math" w:eastAsiaTheme="minorEastAsia" w:hAnsi="Cambria Math" w:cs="Cambria Math"/>
+        </w:rPr>
+        <w:t>1,0</w:t>
+      </w:r>
+      <w:r>
+        <w:rPr>
+          <w:rFonts w:ascii="Cambria Math" w:eastAsiaTheme="minorEastAsia" w:hAnsi="Cambria Math" w:cs="Cambria Math"/>
+        </w:rPr>
+        <w:t>∣</w:t>
+      </w:r>
+      <w:r>
+        <w:rPr>
+          <w:rFonts w:eastAsiaTheme="minorEastAsia"/>
+        </w:rPr>
+        <w:t>+</w:t>
+      </w:r>
+      <w:r>
+        <w:rPr>
+          <w:rFonts w:ascii="Cambria Math" w:eastAsiaTheme="minorEastAsia" w:hAnsi="Cambria Math" w:cs="Cambria Math"/>
+        </w:rPr>
+        <w:t>∣</w:t>
+      </w:r>
+      <w:r>
+        <w:rPr>
+          <w:rFonts w:ascii="Cambria Math" w:eastAsiaTheme="minorEastAsia" w:hAnsi="Cambria Math" w:cs="Cambria Math"/>
+        </w:rPr>
+        <w:t>0,8</w:t>
+      </w:r>
+      <w:r>
+        <w:rPr>
+          <w:rFonts w:ascii="Cambria Math" w:eastAsiaTheme="minorEastAsia" w:hAnsi="Cambria Math" w:cs="Cambria Math"/>
+        </w:rPr>
+        <w:t>∣</w:t>
+      </w:r>
+      <w:r>
+        <w:rPr>
+          <w:rFonts w:eastAsiaTheme="minorEastAsia"/>
+        </w:rPr>
+        <w:t>=</w:t>
+      </w:r>
+      <w:r>
+        <w:rPr>
+          <w:rFonts w:eastAsiaTheme="minorEastAsia"/>
+        </w:rPr>
+        <w:t>3,3</w:t>
       </w:r>
     </w:p>
     <w:p>
@@ -2475,6 +2797,192 @@
         <w:jc w:val="both"/>
         <w:rPr>
           <w:rFonts w:asciiTheme="minorHAnsi" w:eastAsiaTheme="minorEastAsia" w:hAnsiTheme="minorHAnsi"/>
+          <w:u w:val="single"/>
+        </w:rPr>
+      </w:pPr>
+      <w:r>
+        <w:rPr>
+          <w:rFonts w:eastAsiaTheme="minorEastAsia"/>
+          <w:u w:val="single"/>
+        </w:rPr>
+        <w:t>6,</w:t>
+      </w:r>
+      <w:r>
+        <w:rPr>
+          <w:rFonts w:eastAsiaTheme="minorEastAsia"/>
+          <w:u w:val="single"/>
+        </w:rPr>
+        <w:t>3</w:t>
+      </w:r>
+      <w:r>
+        <w:rPr>
+          <w:rFonts w:eastAsiaTheme="minorEastAsia"/>
+          <w:u w:val="single"/>
+        </w:rPr>
+        <w:t xml:space="preserve"> </w:t>
+      </w:r>
+      <w:r>
+        <w:rPr>
+          <w:rFonts w:eastAsiaTheme="minorEastAsia"/>
+          <w:u w:val="single"/>
+        </w:rPr>
+        <w:t>&gt;</w:t>
+      </w:r>
+      <w:r>
+        <w:rPr>
+          <w:rFonts w:eastAsiaTheme="minorEastAsia"/>
+          <w:u w:val="single"/>
+        </w:rPr>
+        <w:t>3,3</w:t>
+      </w:r>
+    </w:p>
+    <w:p>
+      <w:pPr>
+        <w:jc w:val="both"/>
+        <w:rPr>
+          <w:rFonts w:eastAsiaTheme="minorEastAsia"/>
+        </w:rPr>
+      </w:pPr>
+    </w:p>
+    <w:p>
+      <w:pPr>
+        <w:jc w:val="both"/>
+        <w:rPr>
+          <w:rFonts w:eastAsiaTheme="minorEastAsia"/>
+          <w:b/>
+          <w:bCs/>
+        </w:rPr>
+      </w:pPr>
+      <w:r>
+        <w:rPr>
+          <w:rFonts w:eastAsiaTheme="minorEastAsia"/>
+          <w:b/>
+          <w:bCs/>
+        </w:rPr>
+        <w:t>4:</w:t>
+      </w:r>
+    </w:p>
+    <w:p>
+      <w:pPr>
+        <w:jc w:val="both"/>
+        <w:rPr>
+          <w:rFonts w:eastAsiaTheme="minorEastAsia"/>
+        </w:rPr>
+      </w:pPr>
+      <w:r>
+        <w:rPr>
+          <w:rFonts w:ascii="Cambria Math" w:eastAsiaTheme="minorEastAsia" w:hAnsi="Cambria Math" w:cs="Cambria Math"/>
+        </w:rPr>
+        <w:t>∣</w:t>
+      </w:r>
+      <w:r>
+        <w:rPr>
+          <w:rFonts w:eastAsiaTheme="minorEastAsia"/>
+        </w:rPr>
+        <w:t>0</w:t>
+      </w:r>
+      <w:r>
+        <w:rPr>
+          <w:rFonts w:eastAsiaTheme="minorEastAsia"/>
+        </w:rPr>
+        <w:t>,</w:t>
+      </w:r>
+      <w:r>
+        <w:rPr>
+          <w:rFonts w:eastAsiaTheme="minorEastAsia"/>
+        </w:rPr>
+        <w:t>8</w:t>
+      </w:r>
+      <w:r>
+        <w:rPr>
+          <w:rFonts w:ascii="Cambria Math" w:eastAsiaTheme="minorEastAsia" w:hAnsi="Cambria Math" w:cs="Cambria Math"/>
+        </w:rPr>
+        <w:t>∣</w:t>
+      </w:r>
+      <w:r>
+        <w:rPr>
+          <w:rFonts w:eastAsiaTheme="minorEastAsia"/>
+        </w:rPr>
+        <w:t>+</w:t>
+      </w:r>
+      <w:r>
+        <w:rPr>
+          <w:rFonts w:ascii="Cambria Math" w:eastAsiaTheme="minorEastAsia" w:hAnsi="Cambria Math" w:cs="Cambria Math"/>
+        </w:rPr>
+        <w:t>∣</w:t>
+      </w:r>
+      <w:r>
+        <w:rPr>
+          <w:rFonts w:ascii="Cambria Math" w:eastAsiaTheme="minorEastAsia" w:hAnsi="Cambria Math" w:cs="Cambria Math"/>
+        </w:rPr>
+        <w:t>1</w:t>
+      </w:r>
+      <w:r>
+        <w:rPr>
+          <w:rFonts w:ascii="Cambria Math" w:eastAsiaTheme="minorEastAsia" w:hAnsi="Cambria Math" w:cs="Cambria Math"/>
+        </w:rPr>
+        <w:t>,</w:t>
+      </w:r>
+      <w:r>
+        <w:rPr>
+          <w:rFonts w:ascii="Cambria Math" w:eastAsiaTheme="minorEastAsia" w:hAnsi="Cambria Math" w:cs="Cambria Math"/>
+        </w:rPr>
+        <w:t>1</w:t>
+      </w:r>
+      <w:r>
+        <w:rPr>
+          <w:rFonts w:ascii="Cambria Math" w:eastAsiaTheme="minorEastAsia" w:hAnsi="Cambria Math" w:cs="Cambria Math"/>
+        </w:rPr>
+        <w:t>∣</w:t>
+      </w:r>
+      <w:r>
+        <w:rPr>
+          <w:rFonts w:eastAsiaTheme="minorEastAsia"/>
+        </w:rPr>
+        <w:t>+</w:t>
+      </w:r>
+      <w:r>
+        <w:rPr>
+          <w:rFonts w:ascii="Cambria Math" w:eastAsiaTheme="minorEastAsia" w:hAnsi="Cambria Math" w:cs="Cambria Math"/>
+        </w:rPr>
+        <w:t>∣</w:t>
+      </w:r>
+      <w:r>
+        <w:rPr>
+          <w:rFonts w:ascii="Cambria Math" w:eastAsiaTheme="minorEastAsia" w:hAnsi="Cambria Math" w:cs="Cambria Math"/>
+        </w:rPr>
+        <w:t>1,</w:t>
+      </w:r>
+      <w:r>
+        <w:rPr>
+          <w:rFonts w:ascii="Cambria Math" w:eastAsiaTheme="minorEastAsia" w:hAnsi="Cambria Math" w:cs="Cambria Math"/>
+        </w:rPr>
+        <w:t>1</w:t>
+      </w:r>
+      <w:r>
+        <w:rPr>
+          <w:rFonts w:ascii="Cambria Math" w:eastAsiaTheme="minorEastAsia" w:hAnsi="Cambria Math" w:cs="Cambria Math"/>
+        </w:rPr>
+        <w:t>∣</w:t>
+      </w:r>
+      <w:r>
+        <w:rPr>
+          <w:rFonts w:eastAsiaTheme="minorEastAsia"/>
+        </w:rPr>
+        <w:t>=</w:t>
+      </w:r>
+      <w:r>
+        <w:rPr>
+          <w:rFonts w:eastAsiaTheme="minorEastAsia"/>
+        </w:rPr>
+        <w:t>3,0</w:t>
+      </w:r>
+    </w:p>
+    <w:p>
+      <w:pPr>
+        <w:jc w:val="both"/>
+        <w:rPr>
+          <w:rFonts w:eastAsiaTheme="minorEastAsia"/>
           <w:b/>
           <w:bCs/>
           <w:lang w:eastAsia="zh-CN"/>
@@ -2483,335 +2991,35 @@
       <w:r>
         <w:rPr>
           <w:rFonts w:eastAsiaTheme="minorEastAsia"/>
+          <w:u w:val="single"/>
+        </w:rPr>
+        <w:t>5</w:t>
+      </w:r>
+      <w:r>
+        <w:rPr>
+          <w:rFonts w:eastAsiaTheme="minorEastAsia"/>
+          <w:u w:val="single"/>
+        </w:rPr>
+        <w:t>,3</w:t>
+      </w:r>
+      <w:r>
+        <w:rPr>
+          <w:rFonts w:eastAsiaTheme="minorEastAsia"/>
+          <w:u w:val="single"/>
+        </w:rPr>
+        <w:t>&gt;3,0</w:t>
+      </w:r>
+    </w:p>
+    <w:p>
+      <w:pPr>
+        <w:jc w:val="both"/>
+        <w:rPr>
+          <w:rFonts w:eastAsiaTheme="minorEastAsia"/>
           <w:b/>
           <w:bCs/>
           <w:lang w:eastAsia="zh-CN"/>
         </w:rPr>
-        <w:t>УСЛОВИЕ СХОДИМОСТИ НЕ ВЫПОЛНЯЕТСЯ</w:t>
-      </w:r>
-    </w:p>
-    <w:p>
-      <w:pPr>
-        <w:jc w:val="both"/>
-        <w:rPr>
-          <w:rFonts w:eastAsiaTheme="minorEastAsia"/>
-        </w:rPr>
-      </w:pPr>
-    </w:p>
-    <w:p>
-      <w:pPr>
-        <w:jc w:val="both"/>
-        <w:rPr>
-          <w:rFonts w:eastAsiaTheme="minorEastAsia"/>
-          <w:b/>
-          <w:bCs/>
-        </w:rPr>
-      </w:pPr>
-      <w:r>
-        <w:rPr>
-          <w:rFonts w:eastAsiaTheme="minorEastAsia"/>
-          <w:b/>
-          <w:bCs/>
-        </w:rPr>
-        <w:t>3:</w:t>
-      </w:r>
-    </w:p>
-    <w:p>
-      <w:pPr>
-        <w:jc w:val="both"/>
-        <w:rPr>
-          <w:rFonts w:eastAsiaTheme="minorEastAsia"/>
-        </w:rPr>
-      </w:pPr>
-      <w:r>
-        <w:rPr>
-          <w:rFonts w:ascii="Cambria Math" w:eastAsiaTheme="minorEastAsia" w:hAnsi="Cambria Math" w:cs="Cambria Math"/>
-        </w:rPr>
-        <w:t>∣</w:t>
-      </w:r>
-      <w:r>
-        <w:rPr>
-          <w:rFonts w:ascii="Cambria Math" w:eastAsiaTheme="minorEastAsia" w:hAnsi="Cambria Math" w:cs="Cambria Math"/>
-        </w:rPr>
-        <w:t>-</w:t>
-      </w:r>
-      <w:r>
-        <w:rPr>
-          <w:rFonts w:eastAsiaTheme="minorEastAsia"/>
-        </w:rPr>
-        <w:t>1,5</w:t>
-      </w:r>
-      <w:r>
-        <w:rPr>
-          <w:rFonts w:ascii="Cambria Math" w:eastAsiaTheme="minorEastAsia" w:hAnsi="Cambria Math" w:cs="Cambria Math"/>
-        </w:rPr>
-        <w:t>∣</w:t>
-      </w:r>
-      <w:r>
-        <w:rPr>
-          <w:rFonts w:eastAsiaTheme="minorEastAsia"/>
-        </w:rPr>
-        <w:t>+</w:t>
-      </w:r>
-      <w:r>
-        <w:rPr>
-          <w:rFonts w:ascii="Cambria Math" w:eastAsiaTheme="minorEastAsia" w:hAnsi="Cambria Math" w:cs="Cambria Math"/>
-        </w:rPr>
-        <w:t>∣</w:t>
-      </w:r>
-      <w:r>
-        <w:rPr>
-          <w:rFonts w:ascii="Cambria Math" w:eastAsiaTheme="minorEastAsia" w:hAnsi="Cambria Math" w:cs="Cambria Math"/>
-        </w:rPr>
-        <w:t>1,0</w:t>
-      </w:r>
-      <w:r>
-        <w:rPr>
-          <w:rFonts w:ascii="Cambria Math" w:eastAsiaTheme="minorEastAsia" w:hAnsi="Cambria Math" w:cs="Cambria Math"/>
-        </w:rPr>
-        <w:t>∣</w:t>
-      </w:r>
-      <w:r>
-        <w:rPr>
-          <w:rFonts w:eastAsiaTheme="minorEastAsia"/>
-        </w:rPr>
-        <w:t>+</w:t>
-      </w:r>
-      <w:r>
-        <w:rPr>
-          <w:rFonts w:ascii="Cambria Math" w:eastAsiaTheme="minorEastAsia" w:hAnsi="Cambria Math" w:cs="Cambria Math"/>
-        </w:rPr>
-        <w:t>∣</w:t>
-      </w:r>
-      <w:r>
-        <w:rPr>
-          <w:rFonts w:ascii="Cambria Math" w:eastAsiaTheme="minorEastAsia" w:hAnsi="Cambria Math" w:cs="Cambria Math"/>
-        </w:rPr>
-        <w:t>0,8</w:t>
-      </w:r>
-      <w:r>
-        <w:rPr>
-          <w:rFonts w:ascii="Cambria Math" w:eastAsiaTheme="minorEastAsia" w:hAnsi="Cambria Math" w:cs="Cambria Math"/>
-        </w:rPr>
-        <w:t>∣</w:t>
-      </w:r>
-      <w:r>
-        <w:rPr>
-          <w:rFonts w:eastAsiaTheme="minorEastAsia"/>
-        </w:rPr>
-        <w:t>=</w:t>
-      </w:r>
-      <w:r>
-        <w:rPr>
-          <w:rFonts w:eastAsiaTheme="minorEastAsia"/>
-        </w:rPr>
-        <w:t>3,3</w:t>
-      </w:r>
-    </w:p>
-    <w:p>
-      <w:pPr>
-        <w:jc w:val="both"/>
-        <w:rPr>
-          <w:rFonts w:asciiTheme="minorHAnsi" w:eastAsiaTheme="minorEastAsia" w:hAnsiTheme="minorHAnsi"/>
-          <w:u w:val="single"/>
-        </w:rPr>
-      </w:pPr>
-      <w:r>
-        <w:rPr>
-          <w:rFonts w:eastAsiaTheme="minorEastAsia"/>
-          <w:u w:val="single"/>
-        </w:rPr>
-        <w:t>6,</w:t>
-      </w:r>
-      <w:r>
-        <w:rPr>
-          <w:rFonts w:eastAsiaTheme="minorEastAsia"/>
-          <w:u w:val="single"/>
-        </w:rPr>
-        <w:t>3</w:t>
-      </w:r>
-      <w:r>
-        <w:rPr>
-          <w:rFonts w:eastAsiaTheme="minorEastAsia"/>
-          <w:u w:val="single"/>
-        </w:rPr>
-        <w:t xml:space="preserve"> </w:t>
-      </w:r>
-      <w:r>
-        <w:rPr>
-          <w:rFonts w:eastAsiaTheme="minorEastAsia"/>
-          <w:u w:val="single"/>
-        </w:rPr>
-        <w:t>&gt;</w:t>
-      </w:r>
-      <w:r>
-        <w:rPr>
-          <w:rFonts w:eastAsiaTheme="minorEastAsia"/>
-          <w:u w:val="single"/>
-        </w:rPr>
-        <w:t>3,3</w:t>
-      </w:r>
-    </w:p>
-    <w:p>
-      <w:pPr>
-        <w:jc w:val="both"/>
-        <w:rPr>
-          <w:rFonts w:eastAsiaTheme="minorEastAsia"/>
-        </w:rPr>
-      </w:pPr>
-    </w:p>
-    <w:p>
-      <w:pPr>
-        <w:jc w:val="both"/>
-        <w:rPr>
-          <w:rFonts w:eastAsiaTheme="minorEastAsia"/>
-          <w:b/>
-          <w:bCs/>
-        </w:rPr>
-      </w:pPr>
-      <w:r>
-        <w:rPr>
-          <w:rFonts w:eastAsiaTheme="minorEastAsia"/>
-          <w:b/>
-          <w:bCs/>
-        </w:rPr>
-        <w:t>4:</w:t>
-      </w:r>
-    </w:p>
-    <w:p>
-      <w:pPr>
-        <w:jc w:val="both"/>
-        <w:rPr>
-          <w:rFonts w:eastAsiaTheme="minorEastAsia"/>
-        </w:rPr>
-      </w:pPr>
-      <w:r>
-        <w:rPr>
-          <w:rFonts w:ascii="Cambria Math" w:eastAsiaTheme="minorEastAsia" w:hAnsi="Cambria Math" w:cs="Cambria Math"/>
-        </w:rPr>
-        <w:t>∣</w:t>
-      </w:r>
-      <w:r>
-        <w:rPr>
-          <w:rFonts w:eastAsiaTheme="minorEastAsia"/>
-        </w:rPr>
-        <w:t>6</w:t>
-      </w:r>
-      <w:r>
-        <w:rPr>
-          <w:rFonts w:eastAsiaTheme="minorEastAsia"/>
-        </w:rPr>
-        <w:t>,1</w:t>
-      </w:r>
-      <w:r>
-        <w:rPr>
-          <w:rFonts w:ascii="Cambria Math" w:eastAsiaTheme="minorEastAsia" w:hAnsi="Cambria Math" w:cs="Cambria Math"/>
-        </w:rPr>
-        <w:t>∣</w:t>
-      </w:r>
-      <w:r>
-        <w:rPr>
-          <w:rFonts w:eastAsiaTheme="minorEastAsia"/>
-        </w:rPr>
-        <w:t>+</w:t>
-      </w:r>
-      <w:r>
-        <w:rPr>
-          <w:rFonts w:ascii="Cambria Math" w:eastAsiaTheme="minorEastAsia" w:hAnsi="Cambria Math" w:cs="Cambria Math"/>
-        </w:rPr>
-        <w:t>∣</w:t>
-      </w:r>
-      <w:r>
-        <w:rPr>
-          <w:rFonts w:ascii="Cambria Math" w:eastAsiaTheme="minorEastAsia" w:hAnsi="Cambria Math" w:cs="Cambria Math"/>
-        </w:rPr>
-        <w:t>-2,2</w:t>
-      </w:r>
-      <w:r>
-        <w:rPr>
-          <w:rFonts w:ascii="Cambria Math" w:eastAsiaTheme="minorEastAsia" w:hAnsi="Cambria Math" w:cs="Cambria Math"/>
-        </w:rPr>
-        <w:t>∣</w:t>
-      </w:r>
-      <w:r>
-        <w:rPr>
-          <w:rFonts w:eastAsiaTheme="minorEastAsia"/>
-        </w:rPr>
-        <w:t>+</w:t>
-      </w:r>
-      <w:r>
-        <w:rPr>
-          <w:rFonts w:ascii="Cambria Math" w:eastAsiaTheme="minorEastAsia" w:hAnsi="Cambria Math" w:cs="Cambria Math"/>
-        </w:rPr>
-        <w:t>∣</w:t>
-      </w:r>
-      <w:r>
-        <w:rPr>
-          <w:rFonts w:ascii="Cambria Math" w:eastAsiaTheme="minorEastAsia" w:hAnsi="Cambria Math" w:cs="Cambria Math"/>
-        </w:rPr>
-        <w:t>-1,2</w:t>
-      </w:r>
-      <w:r>
-        <w:rPr>
-          <w:rFonts w:ascii="Cambria Math" w:eastAsiaTheme="minorEastAsia" w:hAnsi="Cambria Math" w:cs="Cambria Math"/>
-        </w:rPr>
-        <w:t>∣</w:t>
-      </w:r>
-      <w:r>
-        <w:rPr>
-          <w:rFonts w:eastAsiaTheme="minorEastAsia"/>
-        </w:rPr>
-        <w:t>=</w:t>
-      </w:r>
-      <w:r>
-        <w:rPr>
-          <w:rFonts w:eastAsiaTheme="minorEastAsia"/>
-        </w:rPr>
-        <w:t>9,5</w:t>
-      </w:r>
-    </w:p>
-    <w:p>
-      <w:pPr>
-        <w:jc w:val="both"/>
-        <w:rPr>
-          <w:rFonts w:asciiTheme="minorHAnsi" w:eastAsiaTheme="minorEastAsia" w:hAnsiTheme="minorHAnsi"/>
-          <w:u w:val="single"/>
-        </w:rPr>
-      </w:pPr>
-      <w:r>
-        <w:rPr>
-          <w:rFonts w:eastAsiaTheme="minorEastAsia"/>
-          <w:u w:val="single"/>
-        </w:rPr>
-        <w:t>3,3</w:t>
-      </w:r>
-      <w:r>
-        <w:rPr>
-          <w:rFonts w:eastAsiaTheme="minorEastAsia"/>
-          <w:u w:val="single"/>
-        </w:rPr>
-        <w:t>&lt;9,5</w:t>
-      </w:r>
-    </w:p>
-    <w:p>
-      <w:pPr>
-        <w:jc w:val="both"/>
-        <w:rPr>
-          <w:rFonts w:asciiTheme="minorHAnsi" w:eastAsiaTheme="minorEastAsia" w:hAnsiTheme="minorHAnsi"/>
-          <w:b/>
-          <w:bCs/>
-          <w:lang w:eastAsia="zh-CN"/>
-        </w:rPr>
-      </w:pPr>
-      <w:r>
-        <w:rPr>
-          <w:rFonts w:eastAsiaTheme="minorEastAsia"/>
-          <w:b/>
-          <w:bCs/>
-          <w:lang w:eastAsia="zh-CN"/>
-        </w:rPr>
-        <w:t>УСЛОВИЕ СХОДИМОСТИ НЕ ВЫПОЛНЯЕТСЯ</w:t>
-      </w:r>
+      </w:pPr>
     </w:p>
     <w:p>
       <w:pPr>
@@ -2845,7 +3053,7 @@
         <w:rPr>
           <w:rFonts w:eastAsiaTheme="minorEastAsia"/>
         </w:rPr>
-        <w:t xml:space="preserve"> не является диагонально преобладающей, условие сходимости итераций не выполняется</w:t>
+        <w:t xml:space="preserve"> является диагонально преобладающей, условие сходимости итераций не выполняется</w:t>
       </w:r>
       <w:r>
         <w:rPr>
@@ -2901,18 +3109,18 @@
     <w:tbl>
       <w:tblPr>
         <w:tblStyle w:val="a5"/>
-        <w:tblW w:w="0" w:type="auto"/>
+        <w:tblW w:w="9634" w:type="dxa"/>
         <w:tblLook w:val="04A0" w:firstRow="1" w:lastRow="0" w:firstColumn="1" w:lastColumn="0" w:noHBand="0" w:noVBand="1"/>
       </w:tblPr>
       <w:tblGrid>
-        <w:gridCol w:w="1271"/>
-        <w:gridCol w:w="5528"/>
-        <w:gridCol w:w="2546"/>
+        <w:gridCol w:w="1269"/>
+        <w:gridCol w:w="6239"/>
+        <w:gridCol w:w="2126"/>
       </w:tblGrid>
       <w:tr>
         <w:tc>
           <w:tcPr>
-            <w:tcW w:w="1271" w:type="dxa"/>
+            <w:tcW w:w="1269" w:type="dxa"/>
           </w:tcPr>
           <w:p>
             <w:pPr>
@@ -2936,7 +3144,7 @@
         </w:tc>
         <w:tc>
           <w:tcPr>
-            <w:tcW w:w="5528" w:type="dxa"/>
+            <w:tcW w:w="6239" w:type="dxa"/>
           </w:tcPr>
           <w:p>
             <w:pPr>
@@ -2960,7 +3168,7 @@
         </w:tc>
         <w:tc>
           <w:tcPr>
-            <w:tcW w:w="2546" w:type="dxa"/>
+            <w:tcW w:w="2126" w:type="dxa"/>
           </w:tcPr>
           <w:p>
             <w:pPr>
@@ -2986,7 +3194,7 @@
       <w:tr>
         <w:tc>
           <w:tcPr>
-            <w:tcW w:w="1271" w:type="dxa"/>
+            <w:tcW w:w="1269" w:type="dxa"/>
           </w:tcPr>
           <w:p>
             <w:pPr>
@@ -3006,7 +3214,7 @@
         </w:tc>
         <w:tc>
           <w:tcPr>
-            <w:tcW w:w="5528" w:type="dxa"/>
+            <w:tcW w:w="6239" w:type="dxa"/>
           </w:tcPr>
           <w:p>
             <w:pPr>
@@ -3026,7 +3234,73 @@
               <w:rPr>
                 <w:rFonts w:eastAsiaTheme="minorEastAsia"/>
               </w:rPr>
-              <w:t>1.0, -1.0, 1.0, 1.0</w:t>
+              <w:t>1.</w:t>
+            </w:r>
+            <w:r>
+              <w:rPr>
+                <w:rFonts w:eastAsiaTheme="minorEastAsia"/>
+              </w:rPr>
+              <w:t>0000000</w:t>
+            </w:r>
+            <w:r>
+              <w:rPr>
+                <w:rFonts w:eastAsiaTheme="minorEastAsia"/>
+              </w:rPr>
+              <w:t xml:space="preserve">0, </w:t>
+            </w:r>
+            <w:r>
+              <w:rPr>
+                <w:rFonts w:eastAsiaTheme="minorEastAsia"/>
+              </w:rPr>
+              <w:t>2</w:t>
+            </w:r>
+            <w:r>
+              <w:rPr>
+                <w:rFonts w:eastAsiaTheme="minorEastAsia"/>
+              </w:rPr>
+              <w:t>.</w:t>
+            </w:r>
+            <w:r>
+              <w:rPr>
+                <w:rFonts w:eastAsiaTheme="minorEastAsia"/>
+              </w:rPr>
+              <w:t>0000000</w:t>
+            </w:r>
+            <w:r>
+              <w:rPr>
+                <w:rFonts w:eastAsiaTheme="minorEastAsia"/>
+              </w:rPr>
+              <w:t xml:space="preserve">0, </w:t>
+            </w:r>
+            <w:r>
+              <w:rPr>
+                <w:rFonts w:eastAsiaTheme="minorEastAsia"/>
+              </w:rPr>
+              <w:t>-</w:t>
+            </w:r>
+            <w:r>
+              <w:rPr>
+                <w:rFonts w:eastAsiaTheme="minorEastAsia"/>
+              </w:rPr>
+              <w:t>1.0</w:t>
+            </w:r>
+            <w:r>
+              <w:rPr>
+                <w:rFonts w:eastAsiaTheme="minorEastAsia"/>
+              </w:rPr>
+              <w:t>0000000</w:t>
+            </w:r>
+            <w:r>
+              <w:rPr>
+                <w:rFonts w:eastAsiaTheme="minorEastAsia"/>
+              </w:rPr>
+              <w:t>, 1.0</w:t>
+            </w:r>
+            <w:r>
+              <w:rPr>
+                <w:rFonts w:eastAsiaTheme="minorEastAsia"/>
+              </w:rPr>
+              <w:t>0000000</w:t>
             </w:r>
             <w:r>
               <w:rPr>
@@ -3038,7 +3312,7 @@
         </w:tc>
         <w:tc>
           <w:tcPr>
-            <w:tcW w:w="2546" w:type="dxa"/>
+            <w:tcW w:w="2126" w:type="dxa"/>
           </w:tcPr>
           <w:p>
             <w:pPr>
@@ -3093,7 +3367,7 @@
       <w:tr>
         <w:tc>
           <w:tcPr>
-            <w:tcW w:w="1271" w:type="dxa"/>
+            <w:tcW w:w="1269" w:type="dxa"/>
           </w:tcPr>
           <w:p>
             <w:pPr>
@@ -3113,7 +3387,7 @@
         </w:tc>
         <w:tc>
           <w:tcPr>
-            <w:tcW w:w="5528" w:type="dxa"/>
+            <w:tcW w:w="6239" w:type="dxa"/>
           </w:tcPr>
           <w:p>
             <w:pPr>
@@ -3126,15 +3400,109 @@
             <w:r>
               <w:rPr>
                 <w:rFonts w:eastAsiaTheme="minorEastAsia"/>
-                <w:lang w:eastAsia="zh-CN"/>
+              </w:rPr>
+              <w:t>(</w:t>
+            </w:r>
+            <w:r>
+              <w:rPr>
+                <w:rFonts w:eastAsiaTheme="minorEastAsia"/>
+              </w:rPr>
+              <w:t>1.</w:t>
+            </w:r>
+            <w:r>
+              <w:rPr>
+                <w:rFonts w:eastAsiaTheme="minorEastAsia"/>
+                <w:lang w:val="en-US"/>
+              </w:rPr>
+              <w:t>00000001</w:t>
+            </w:r>
+            <w:r>
+              <w:rPr>
+                <w:rFonts w:eastAsiaTheme="minorEastAsia"/>
+              </w:rPr>
+              <w:t xml:space="preserve">, </w:t>
+            </w:r>
+            <w:r>
+              <w:rPr>
+                <w:rFonts w:eastAsiaTheme="minorEastAsia"/>
+                <w:lang w:val="en-US"/>
+              </w:rPr>
+              <w:t>2</w:t>
+            </w:r>
+            <w:r>
+              <w:rPr>
+                <w:rFonts w:eastAsiaTheme="minorEastAsia"/>
+              </w:rPr>
+              <w:t>.</w:t>
+            </w:r>
+            <w:r>
+              <w:rPr>
+                <w:rFonts w:eastAsiaTheme="minorEastAsia"/>
+                <w:lang w:val="en-US"/>
+              </w:rPr>
+              <w:t>00000001</w:t>
+            </w:r>
+            <w:r>
+              <w:rPr>
+                <w:rFonts w:eastAsiaTheme="minorEastAsia"/>
+              </w:rPr>
+              <w:t xml:space="preserve">, </w:t>
+            </w:r>
+            <w:r>
+              <w:rPr>
+                <w:rFonts w:eastAsiaTheme="minorEastAsia"/>
               </w:rPr>
               <w:t>-</w:t>
+            </w:r>
+            <w:r>
+              <w:rPr>
+                <w:rFonts w:eastAsiaTheme="minorEastAsia"/>
+                <w:lang w:val="en-US"/>
+              </w:rPr>
+              <w:t>1</w:t>
+            </w:r>
+            <w:r>
+              <w:rPr>
+                <w:rFonts w:eastAsiaTheme="minorEastAsia"/>
+              </w:rPr>
+              <w:t>.</w:t>
+            </w:r>
+            <w:r>
+              <w:rPr>
+                <w:rFonts w:eastAsiaTheme="minorEastAsia"/>
+                <w:lang w:val="en-US"/>
+              </w:rPr>
+              <w:t>00000000</w:t>
+            </w:r>
+            <w:r>
+              <w:rPr>
+                <w:rFonts w:eastAsiaTheme="minorEastAsia"/>
+              </w:rPr>
+              <w:t>, 1.</w:t>
+            </w:r>
+            <w:r>
+              <w:rPr>
+                <w:rFonts w:eastAsiaTheme="minorEastAsia"/>
+              </w:rPr>
+              <w:t>0000000</w:t>
+            </w:r>
+            <w:r>
+              <w:rPr>
+                <w:rFonts w:eastAsiaTheme="minorEastAsia"/>
+              </w:rPr>
+              <w:t>0</w:t>
+            </w:r>
+            <w:r>
+              <w:rPr>
+                <w:rFonts w:eastAsiaTheme="minorEastAsia"/>
+              </w:rPr>
+              <w:t>)</w:t>
             </w:r>
           </w:p>
         </w:tc>
         <w:tc>
           <w:tcPr>
-            <w:tcW w:w="2546" w:type="dxa"/>
+            <w:tcW w:w="2126" w:type="dxa"/>
           </w:tcPr>
           <w:p>
             <w:pPr>
@@ -3142,14 +3510,70 @@
               <w:jc w:val="both"/>
               <w:rPr>
                 <w:rFonts w:eastAsiaTheme="minorEastAsia"/>
+                <w:lang w:val="en-US"/>
               </w:rPr>
             </w:pPr>
-            <w:r>
-              <w:rPr>
-                <w:rFonts w:eastAsiaTheme="minorEastAsia"/>
-              </w:rPr>
-              <w:t>-</w:t>
-            </w:r>
+            <m:oMathPara>
+              <m:oMath>
+                <m:sSup>
+                  <m:sSupPr>
+                    <m:ctrlPr>
+                      <w:rPr>
+                        <w:rFonts w:ascii="Cambria Math" w:eastAsiaTheme="minorEastAsia" w:hAnsi="Cambria Math"/>
+                        <w:i/>
+                        <w:lang w:val="en-US"/>
+                      </w:rPr>
+                    </m:ctrlPr>
+                  </m:sSupPr>
+                  <m:e>
+                    <m:r>
+                      <w:rPr>
+                        <w:rFonts w:ascii="Cambria Math" w:eastAsiaTheme="minorEastAsia" w:hAnsi="Cambria Math"/>
+                        <w:lang w:val="en-US"/>
+                      </w:rPr>
+                      <m:t>1.2731</m:t>
+                    </m:r>
+                    <m:r>
+                      <w:rPr>
+                        <w:rFonts w:ascii="Cambria Math" w:eastAsiaTheme="minorEastAsia" w:hAnsi="Cambria Math"/>
+                        <w:lang w:val="en-US"/>
+                      </w:rPr>
+                      <m:t>*</m:t>
+                    </m:r>
+                    <m:sSup>
+                      <m:sSupPr>
+                        <m:ctrlPr>
+                          <w:rPr>
+                            <w:rFonts w:ascii="Cambria Math" w:eastAsiaTheme="minorEastAsia" w:hAnsi="Cambria Math"/>
+                            <w:i/>
+                            <w:lang w:val="en-US"/>
+                          </w:rPr>
+                        </m:ctrlPr>
+                      </m:sSupPr>
+                      <m:e>
+                        <m:r>
+                          <w:rPr>
+                            <w:rFonts w:ascii="Cambria Math" w:eastAsiaTheme="minorEastAsia" w:hAnsi="Cambria Math"/>
+                            <w:lang w:val="en-US"/>
+                          </w:rPr>
+                          <m:t>10</m:t>
+                        </m:r>
+                      </m:e>
+                      <m:sup>
+                        <m:r>
+                          <w:rPr>
+                            <w:rFonts w:ascii="Cambria Math" w:eastAsiaTheme="minorEastAsia" w:hAnsi="Cambria Math"/>
+                            <w:lang w:val="en-US"/>
+                          </w:rPr>
+                          <m:t>-8</m:t>
+                        </m:r>
+                      </m:sup>
+                    </m:sSup>
+                  </m:e>
+                  <m:sup/>
+                </m:sSup>
+              </m:oMath>
+            </m:oMathPara>
           </w:p>
         </w:tc>
       </w:tr>
@@ -8060,7 +8484,6 @@
         <w:docPartUnique/>
       </w:docPartObj>
     </w:sdtPr>
-    <w:sdtEndPr/>
     <w:sdtContent>
       <w:p>
         <w:pPr>

</xml_diff>

<commit_message>
Lab2 and lab3 were redacted
</commit_message>
<xml_diff>
--- a/Lab2/2_Рудин.docx
+++ b/Lab2/2_Рудин.docx
@@ -825,39 +825,6 @@
         <w:jc w:val="both"/>
         <w:rPr>
           <w:rFonts w:eastAsiaTheme="minorEastAsia"/>
-        </w:rPr>
-      </w:pPr>
-      <w:r>
-        <w:rPr>
-          <w:rFonts w:eastAsiaTheme="minorEastAsia"/>
-        </w:rPr>
-        <w:t xml:space="preserve">Все вычисления приведены с точностью </w:t>
-      </w:r>
-      <w:r>
-        <w:rPr>
-          <w:rFonts w:eastAsiaTheme="minorEastAsia"/>
-        </w:rPr>
-        <w:t>10</w:t>
-      </w:r>
-      <w:r>
-        <w:rPr>
-          <w:rFonts w:eastAsiaTheme="minorEastAsia"/>
-          <w:vertAlign w:val="superscript"/>
-        </w:rPr>
-        <w:t>-7</w:t>
-      </w:r>
-      <w:r>
-        <w:rPr>
-          <w:rFonts w:eastAsiaTheme="minorEastAsia"/>
-        </w:rPr>
-        <w:t>.</w:t>
-      </w:r>
-    </w:p>
-    <w:p>
-      <w:pPr>
-        <w:jc w:val="both"/>
-        <w:rPr>
-          <w:rFonts w:eastAsiaTheme="minorEastAsia"/>
           <w:b/>
           <w:bCs/>
         </w:rPr>
@@ -1035,14 +1002,7 @@
                         <w:rFonts w:ascii="Cambria Math" w:eastAsiaTheme="minorEastAsia" w:hAnsi="Cambria Math"/>
                         <w:color w:val="000000" w:themeColor="text1"/>
                       </w:rPr>
-                      <m:t>0</m:t>
-                    </m:r>
-                    <m:r>
-                      <w:rPr>
-                        <w:rFonts w:ascii="Cambria Math" w:eastAsiaTheme="minorEastAsia" w:hAnsi="Cambria Math"/>
-                        <w:color w:val="000000" w:themeColor="text1"/>
-                      </w:rPr>
-                      <m:t>0</m:t>
+                      <m:t>00</m:t>
                     </m:r>
                   </m:e>
                   <m:e>
@@ -1117,13 +1077,7 @@
                             <w:rPr>
                               <w:rFonts w:ascii="Cambria Math" w:eastAsiaTheme="minorEastAsia" w:hAnsi="Cambria Math"/>
                             </w:rPr>
-                            <m:t>0,0</m:t>
-                          </m:r>
-                          <m:r>
-                            <w:rPr>
-                              <w:rFonts w:ascii="Cambria Math" w:eastAsiaTheme="minorEastAsia" w:hAnsi="Cambria Math"/>
-                            </w:rPr>
-                            <m:t>0</m:t>
+                            <m:t>0,00</m:t>
                           </m:r>
                         </m:e>
                       </m:mr>
@@ -1133,13 +1087,7 @@
                             <w:rPr>
                               <w:rFonts w:ascii="Cambria Math" w:eastAsiaTheme="minorEastAsia" w:hAnsi="Cambria Math"/>
                             </w:rPr>
-                            <m:t>0,0</m:t>
-                          </m:r>
-                          <m:r>
-                            <w:rPr>
-                              <w:rFonts w:ascii="Cambria Math" w:eastAsiaTheme="minorEastAsia" w:hAnsi="Cambria Math"/>
-                            </w:rPr>
-                            <m:t>0</m:t>
+                            <m:t>0,00</m:t>
                           </m:r>
                         </m:e>
                       </m:mr>
@@ -1169,19 +1117,7 @@
                             <w:rPr>
                               <w:rFonts w:ascii="Cambria Math" w:eastAsiaTheme="minorEastAsia" w:hAnsi="Cambria Math"/>
                             </w:rPr>
-                            <m:t>0,</m:t>
-                          </m:r>
-                          <m:r>
-                            <w:rPr>
-                              <w:rFonts w:ascii="Cambria Math" w:eastAsiaTheme="minorEastAsia" w:hAnsi="Cambria Math"/>
-                            </w:rPr>
-                            <m:t>0</m:t>
-                          </m:r>
-                          <m:r>
-                            <w:rPr>
-                              <w:rFonts w:ascii="Cambria Math" w:eastAsiaTheme="minorEastAsia" w:hAnsi="Cambria Math"/>
-                            </w:rPr>
-                            <m:t>0</m:t>
+                            <m:t>0,00</m:t>
                           </m:r>
                         </m:e>
                       </m:mr>
@@ -1191,13 +1127,7 @@
                             <w:rPr>
                               <w:rFonts w:ascii="Cambria Math" w:eastAsiaTheme="minorEastAsia" w:hAnsi="Cambria Math"/>
                             </w:rPr>
-                            <m:t>0,0</m:t>
-                          </m:r>
-                          <m:r>
-                            <w:rPr>
-                              <w:rFonts w:ascii="Cambria Math" w:eastAsiaTheme="minorEastAsia" w:hAnsi="Cambria Math"/>
-                            </w:rPr>
-                            <m:t>0</m:t>
+                            <m:t>0,00</m:t>
                           </m:r>
                         </m:e>
                       </m:mr>
@@ -1294,13 +1224,7 @@
                                   <w:rPr>
                                     <w:rFonts w:ascii="Cambria Math" w:eastAsiaTheme="minorEastAsia" w:hAnsi="Cambria Math"/>
                                   </w:rPr>
-                                  <m:t>2,9</m:t>
-                                </m:r>
-                                <m:r>
-                                  <w:rPr>
-                                    <w:rFonts w:ascii="Cambria Math" w:eastAsiaTheme="minorEastAsia" w:hAnsi="Cambria Math"/>
-                                  </w:rPr>
-                                  <m:t>5</m:t>
+                                  <m:t>2,95</m:t>
                                 </m:r>
                               </m:e>
                             </m:mr>
@@ -1375,13 +1299,7 @@
                             <w:rPr>
                               <w:rFonts w:ascii="Cambria Math" w:eastAsiaTheme="minorEastAsia" w:hAnsi="Cambria Math"/>
                             </w:rPr>
-                            <m:t>2,3</m:t>
-                          </m:r>
-                          <m:r>
-                            <w:rPr>
-                              <w:rFonts w:ascii="Cambria Math" w:eastAsiaTheme="minorEastAsia" w:hAnsi="Cambria Math"/>
-                            </w:rPr>
-                            <m:t>1</m:t>
+                            <m:t>2,31</m:t>
                           </m:r>
                         </m:e>
                       </m:mr>
@@ -1391,13 +1309,7 @@
                             <w:rPr>
                               <w:rFonts w:ascii="Cambria Math" w:eastAsiaTheme="minorEastAsia" w:hAnsi="Cambria Math"/>
                             </w:rPr>
-                            <m:t>2,9</m:t>
-                          </m:r>
-                          <m:r>
-                            <w:rPr>
-                              <w:rFonts w:ascii="Cambria Math" w:eastAsiaTheme="minorEastAsia" w:hAnsi="Cambria Math"/>
-                            </w:rPr>
-                            <m:t>5</m:t>
+                            <m:t>2,95</m:t>
                           </m:r>
                         </m:e>
                       </m:mr>
@@ -1426,6 +1338,7 @@
           <w:rFonts w:eastAsiaTheme="minorEastAsia"/>
           <w:b/>
           <w:bCs/>
+          <w:lang w:val="en-US"/>
         </w:rPr>
       </w:pPr>
       <w:r>
@@ -1435,6 +1348,54 @@
           <w:bCs/>
         </w:rPr>
         <w:t>Метод Зейделя</w:t>
+      </w:r>
+    </w:p>
+    <w:p>
+      <w:pPr>
+        <w:jc w:val="both"/>
+        <w:rPr>
+          <w:rFonts w:eastAsiaTheme="minorEastAsia"/>
+          <w:lang w:eastAsia="zh-CN"/>
+        </w:rPr>
+      </w:pPr>
+      <w:r>
+        <w:rPr>
+          <w:rFonts w:eastAsiaTheme="minorEastAsia"/>
+          <w:lang w:eastAsia="zh-CN"/>
+        </w:rPr>
+        <w:t>Были переставлены строки:</w:t>
+      </w:r>
+    </w:p>
+    <w:p>
+      <w:pPr>
+        <w:jc w:val="both"/>
+        <w:rPr>
+          <w:rFonts w:eastAsiaTheme="minorEastAsia"/>
+          <w:lang w:eastAsia="zh-CN"/>
+        </w:rPr>
+      </w:pPr>
+      <w:r>
+        <w:rPr>
+          <w:rFonts w:eastAsiaTheme="minorEastAsia"/>
+          <w:lang w:eastAsia="zh-CN"/>
+        </w:rPr>
+        <w:t>Строка 2 на первое место, строка 1 на второе место</w:t>
+      </w:r>
+    </w:p>
+    <w:p>
+      <w:pPr>
+        <w:jc w:val="both"/>
+        <w:rPr>
+          <w:rFonts w:eastAsiaTheme="minorEastAsia"/>
+          <w:lang w:eastAsia="zh-CN"/>
+        </w:rPr>
+      </w:pPr>
+      <w:r>
+        <w:rPr>
+          <w:rFonts w:eastAsiaTheme="minorEastAsia"/>
+          <w:lang w:eastAsia="zh-CN"/>
+        </w:rPr>
+        <w:t>Строка 3 на 4 место, строка 4 на 3 место</w:t>
       </w:r>
     </w:p>
     <w:p>
@@ -1493,13 +1454,7 @@
                       <w:rPr>
                         <w:rFonts w:ascii="Cambria Math" w:eastAsiaTheme="minorEastAsia" w:hAnsi="Cambria Math"/>
                       </w:rPr>
-                      <m:t>7,2</m:t>
-                    </m:r>
-                    <m:r>
-                      <w:rPr>
-                        <w:rFonts w:ascii="Cambria Math" w:eastAsiaTheme="minorEastAsia" w:hAnsi="Cambria Math"/>
-                      </w:rPr>
-                      <m:t>0</m:t>
+                      <m:t>7,20</m:t>
                     </m:r>
                   </m:e>
                   <m:e>
@@ -1507,13 +1462,7 @@
                       <w:rPr>
                         <w:rFonts w:ascii="Cambria Math" w:eastAsiaTheme="minorEastAsia" w:hAnsi="Cambria Math"/>
                       </w:rPr>
-                      <m:t>0,9</m:t>
-                    </m:r>
-                    <m:r>
-                      <w:rPr>
-                        <w:rFonts w:ascii="Cambria Math" w:eastAsiaTheme="minorEastAsia" w:hAnsi="Cambria Math"/>
-                      </w:rPr>
-                      <m:t>0</m:t>
+                      <m:t>0,90</m:t>
                     </m:r>
                   </m:e>
                   <m:e>
@@ -1540,13 +1489,7 @@
                             <w:rPr>
                               <w:rFonts w:ascii="Cambria Math" w:eastAsiaTheme="minorEastAsia" w:hAnsi="Cambria Math"/>
                             </w:rPr>
-                            <m:t>1,8</m:t>
-                          </m:r>
-                          <m:r>
-                            <w:rPr>
-                              <w:rFonts w:ascii="Cambria Math" w:eastAsiaTheme="minorEastAsia" w:hAnsi="Cambria Math"/>
-                            </w:rPr>
-                            <m:t>0</m:t>
+                            <m:t>1,80</m:t>
                           </m:r>
                         </m:e>
                         <m:e>
@@ -1573,13 +1516,7 @@
                       <w:rPr>
                         <w:rFonts w:ascii="Cambria Math" w:eastAsiaTheme="minorEastAsia" w:hAnsi="Cambria Math"/>
                       </w:rPr>
-                      <m:t>0,5</m:t>
-                    </m:r>
-                    <m:r>
-                      <w:rPr>
-                        <w:rFonts w:ascii="Cambria Math" w:eastAsiaTheme="minorEastAsia" w:hAnsi="Cambria Math"/>
-                      </w:rPr>
-                      <m:t>0</m:t>
+                      <m:t>0,50</m:t>
                     </m:r>
                   </m:e>
                   <m:e>
@@ -1587,13 +1524,7 @@
                       <w:rPr>
                         <w:rFonts w:ascii="Cambria Math" w:eastAsiaTheme="minorEastAsia" w:hAnsi="Cambria Math"/>
                       </w:rPr>
-                      <m:t>8,0</m:t>
-                    </m:r>
-                    <m:r>
-                      <w:rPr>
-                        <w:rFonts w:ascii="Cambria Math" w:eastAsiaTheme="minorEastAsia" w:hAnsi="Cambria Math"/>
-                      </w:rPr>
-                      <m:t>0</m:t>
+                      <m:t>8,00</m:t>
                     </m:r>
                   </m:e>
                   <m:e>
@@ -1620,13 +1551,7 @@
                             <w:rPr>
                               <w:rFonts w:ascii="Cambria Math" w:eastAsiaTheme="minorEastAsia" w:hAnsi="Cambria Math"/>
                             </w:rPr>
-                            <m:t>-1,2</m:t>
-                          </m:r>
-                          <m:r>
-                            <w:rPr>
-                              <w:rFonts w:ascii="Cambria Math" w:eastAsiaTheme="minorEastAsia" w:hAnsi="Cambria Math"/>
-                            </w:rPr>
-                            <m:t>0</m:t>
+                            <m:t>-1,20</m:t>
                           </m:r>
                         </m:e>
                         <m:e>
@@ -1634,13 +1559,7 @@
                             <w:rPr>
                               <w:rFonts w:ascii="Cambria Math" w:eastAsiaTheme="minorEastAsia" w:hAnsi="Cambria Math"/>
                             </w:rPr>
-                            <m:t>-1,3</m:t>
-                          </m:r>
-                          <m:r>
-                            <w:rPr>
-                              <w:rFonts w:ascii="Cambria Math" w:eastAsiaTheme="minorEastAsia" w:hAnsi="Cambria Math"/>
-                            </w:rPr>
-                            <m:t>0</m:t>
+                            <m:t>-1,30</m:t>
                           </m:r>
                         </m:e>
                       </m:mr>
@@ -1672,13 +1591,7 @@
                             <w:rPr>
                               <w:rFonts w:ascii="Cambria Math" w:eastAsiaTheme="minorEastAsia" w:hAnsi="Cambria Math"/>
                             </w:rPr>
-                            <m:t>-1,5</m:t>
-                          </m:r>
-                          <m:r>
-                            <w:rPr>
-                              <w:rFonts w:ascii="Cambria Math" w:eastAsiaTheme="minorEastAsia" w:hAnsi="Cambria Math"/>
-                            </w:rPr>
-                            <m:t>0</m:t>
+                            <m:t>-1,50</m:t>
                           </m:r>
                         </m:e>
                       </m:mr>
@@ -1688,13 +1601,7 @@
                             <w:rPr>
                               <w:rFonts w:ascii="Cambria Math" w:eastAsiaTheme="minorEastAsia" w:hAnsi="Cambria Math"/>
                             </w:rPr>
-                            <m:t>0,8</m:t>
-                          </m:r>
-                          <m:r>
-                            <w:rPr>
-                              <w:rFonts w:ascii="Cambria Math" w:eastAsiaTheme="minorEastAsia" w:hAnsi="Cambria Math"/>
-                            </w:rPr>
-                            <m:t>0</m:t>
+                            <m:t>0,80</m:t>
                           </m:r>
                         </m:e>
                       </m:mr>
@@ -1724,13 +1631,7 @@
                             <w:rPr>
                               <w:rFonts w:ascii="Cambria Math" w:eastAsiaTheme="minorEastAsia" w:hAnsi="Cambria Math"/>
                             </w:rPr>
-                            <m:t>1,0</m:t>
-                          </m:r>
-                          <m:r>
-                            <w:rPr>
-                              <w:rFonts w:ascii="Cambria Math" w:eastAsiaTheme="minorEastAsia" w:hAnsi="Cambria Math"/>
-                            </w:rPr>
-                            <m:t>0</m:t>
+                            <m:t>1,00</m:t>
                           </m:r>
                         </m:e>
                       </m:mr>
@@ -1740,13 +1641,7 @@
                             <w:rPr>
                               <w:rFonts w:ascii="Cambria Math" w:eastAsiaTheme="minorEastAsia" w:hAnsi="Cambria Math"/>
                             </w:rPr>
-                            <m:t>1,1</m:t>
-                          </m:r>
-                          <m:r>
-                            <w:rPr>
-                              <w:rFonts w:ascii="Cambria Math" w:eastAsiaTheme="minorEastAsia" w:hAnsi="Cambria Math"/>
-                            </w:rPr>
-                            <m:t>0</m:t>
+                            <m:t>1,10</m:t>
                           </m:r>
                         </m:e>
                       </m:mr>
@@ -1795,13 +1690,7 @@
                                   <w:rPr>
                                     <w:rFonts w:ascii="Cambria Math" w:eastAsiaTheme="minorEastAsia" w:hAnsi="Cambria Math"/>
                                   </w:rPr>
-                                  <m:t>6,3</m:t>
-                                </m:r>
-                                <m:r>
-                                  <w:rPr>
-                                    <w:rFonts w:ascii="Cambria Math" w:eastAsiaTheme="minorEastAsia" w:hAnsi="Cambria Math"/>
-                                  </w:rPr>
-                                  <m:t>0</m:t>
+                                  <m:t>6,30</m:t>
                                 </m:r>
                               </m:e>
                               <m:e>
@@ -1809,13 +1698,7 @@
                                   <w:rPr>
                                     <w:rFonts w:ascii="Cambria Math" w:eastAsiaTheme="minorEastAsia" w:hAnsi="Cambria Math"/>
                                   </w:rPr>
-                                  <m:t>0,8</m:t>
-                                </m:r>
-                                <m:r>
-                                  <w:rPr>
-                                    <w:rFonts w:ascii="Cambria Math" w:eastAsiaTheme="minorEastAsia" w:hAnsi="Cambria Math"/>
-                                  </w:rPr>
-                                  <m:t>0</m:t>
+                                  <m:t>0,80</m:t>
                                 </m:r>
                               </m:e>
                             </m:mr>
@@ -1847,13 +1730,7 @@
                                   <w:rPr>
                                     <w:rFonts w:ascii="Cambria Math" w:eastAsiaTheme="minorEastAsia" w:hAnsi="Cambria Math"/>
                                   </w:rPr>
-                                  <m:t>1,1</m:t>
-                                </m:r>
-                                <m:r>
-                                  <w:rPr>
-                                    <w:rFonts w:ascii="Cambria Math" w:eastAsiaTheme="minorEastAsia" w:hAnsi="Cambria Math"/>
-                                  </w:rPr>
-                                  <m:t>0</m:t>
+                                  <m:t>1,10</m:t>
                                 </m:r>
                               </m:e>
                               <m:e>
@@ -1903,13 +1780,7 @@
                       <w:rPr>
                         <w:rFonts w:ascii="Cambria Math" w:eastAsiaTheme="minorEastAsia" w:hAnsi="Cambria Math"/>
                       </w:rPr>
-                      <m:t>5,0</m:t>
-                    </m:r>
-                    <m:r>
-                      <w:rPr>
-                        <w:rFonts w:ascii="Cambria Math" w:eastAsiaTheme="minorEastAsia" w:hAnsi="Cambria Math"/>
-                      </w:rPr>
-                      <m:t>0</m:t>
+                      <m:t>5,00</m:t>
                     </m:r>
                   </m:e>
                 </m:mr>
@@ -1919,13 +1790,7 @@
                       <w:rPr>
                         <w:rFonts w:ascii="Cambria Math" w:eastAsiaTheme="minorEastAsia" w:hAnsi="Cambria Math"/>
                       </w:rPr>
-                      <m:t>16,4</m:t>
-                    </m:r>
-                    <m:r>
-                      <w:rPr>
-                        <w:rFonts w:ascii="Cambria Math" w:eastAsiaTheme="minorEastAsia" w:hAnsi="Cambria Math"/>
-                      </w:rPr>
-                      <m:t>0</m:t>
+                      <m:t>16,40</m:t>
                     </m:r>
                   </m:e>
                 </m:mr>
@@ -1954,13 +1819,7 @@
                             <w:rPr>
                               <w:rFonts w:ascii="Cambria Math" w:eastAsiaTheme="minorEastAsia" w:hAnsi="Cambria Math"/>
                             </w:rPr>
-                            <m:t>-5,0</m:t>
-                          </m:r>
-                          <m:r>
-                            <w:rPr>
-                              <w:rFonts w:ascii="Cambria Math" w:eastAsiaTheme="minorEastAsia" w:hAnsi="Cambria Math"/>
-                            </w:rPr>
-                            <m:t>0</m:t>
+                            <m:t>-5,00</m:t>
                           </m:r>
                         </m:e>
                       </m:mr>
@@ -1970,13 +1829,7 @@
                             <w:rPr>
                               <w:rFonts w:ascii="Cambria Math" w:eastAsiaTheme="minorEastAsia" w:hAnsi="Cambria Math"/>
                             </w:rPr>
-                            <m:t>7,2</m:t>
-                          </m:r>
-                          <m:r>
-                            <w:rPr>
-                              <w:rFonts w:ascii="Cambria Math" w:eastAsiaTheme="minorEastAsia" w:hAnsi="Cambria Math"/>
-                            </w:rPr>
-                            <m:t>0</m:t>
+                            <m:t>7,20</m:t>
                           </m:r>
                         </m:e>
                       </m:mr>
@@ -2371,7 +2224,6 @@
           <w:b/>
           <w:bCs/>
         </w:rPr>
-        <w:lastRenderedPageBreak/>
         <w:t>2:</w:t>
       </w:r>
     </w:p>
@@ -3094,13 +2946,7 @@
               <w:rPr>
                 <w:rFonts w:ascii="Cambria Math" w:eastAsiaTheme="minorEastAsia" w:hAnsi="Cambria Math"/>
               </w:rPr>
-              <m:t>-</m:t>
-            </m:r>
-            <m:r>
-              <w:rPr>
-                <w:rFonts w:ascii="Cambria Math" w:eastAsiaTheme="minorEastAsia" w:hAnsi="Cambria Math"/>
-              </w:rPr>
-              <m:t>2</m:t>
+              <m:t>-2</m:t>
             </m:r>
           </m:sup>
         </m:sSup>
@@ -3150,6 +2996,165 @@
           <w:lang w:eastAsia="zh-CN"/>
         </w:rPr>
         <w:t>для каждой из 4 переменных.</w:t>
+      </w:r>
+    </w:p>
+    <w:p>
+      <w:pPr>
+        <w:jc w:val="both"/>
+        <w:rPr>
+          <w:rFonts w:eastAsiaTheme="minorEastAsia"/>
+          <w:lang w:eastAsia="zh-CN"/>
+        </w:rPr>
+      </w:pPr>
+      <w:r>
+        <w:rPr>
+          <w:rFonts w:eastAsiaTheme="minorEastAsia"/>
+          <w:lang w:eastAsia="zh-CN"/>
+        </w:rPr>
+        <w:t>Отчёт по итерациям:</w:t>
+      </w:r>
+    </w:p>
+    <w:p>
+      <w:pPr>
+        <w:jc w:val="both"/>
+        <w:rPr>
+          <w:rFonts w:eastAsiaTheme="minorEastAsia"/>
+          <w:lang w:eastAsia="zh-CN"/>
+        </w:rPr>
+      </w:pPr>
+      <w:r>
+        <w:rPr>
+          <w:rFonts w:eastAsiaTheme="minorEastAsia"/>
+          <w:lang w:eastAsia="zh-CN"/>
+        </w:rPr>
+        <w:t>[</w:t>
+      </w:r>
+      <w:r>
+        <w:rPr>
+          <w:rFonts w:eastAsiaTheme="minorEastAsia"/>
+          <w:lang w:val="en-US" w:eastAsia="zh-CN"/>
+        </w:rPr>
+        <w:t>x</w:t>
+      </w:r>
+      <w:r>
+        <w:rPr>
+          <w:rFonts w:eastAsiaTheme="minorEastAsia"/>
+          <w:lang w:eastAsia="zh-CN"/>
+        </w:rPr>
+        <w:t xml:space="preserve">1, </w:t>
+      </w:r>
+      <w:r>
+        <w:rPr>
+          <w:rFonts w:eastAsiaTheme="minorEastAsia"/>
+          <w:lang w:val="en-US" w:eastAsia="zh-CN"/>
+        </w:rPr>
+        <w:t>x</w:t>
+      </w:r>
+      <w:r>
+        <w:rPr>
+          <w:rFonts w:eastAsiaTheme="minorEastAsia"/>
+          <w:lang w:eastAsia="zh-CN"/>
+        </w:rPr>
+        <w:t xml:space="preserve">2, </w:t>
+      </w:r>
+      <w:r>
+        <w:rPr>
+          <w:rFonts w:eastAsiaTheme="minorEastAsia"/>
+          <w:lang w:val="en-US" w:eastAsia="zh-CN"/>
+        </w:rPr>
+        <w:t>x</w:t>
+      </w:r>
+      <w:r>
+        <w:rPr>
+          <w:rFonts w:eastAsiaTheme="minorEastAsia"/>
+          <w:lang w:eastAsia="zh-CN"/>
+        </w:rPr>
+        <w:t xml:space="preserve">3, </w:t>
+      </w:r>
+      <w:r>
+        <w:rPr>
+          <w:rFonts w:eastAsiaTheme="minorEastAsia"/>
+          <w:lang w:val="en-US" w:eastAsia="zh-CN"/>
+        </w:rPr>
+        <w:t>x</w:t>
+      </w:r>
+      <w:r>
+        <w:rPr>
+          <w:rFonts w:eastAsiaTheme="minorEastAsia"/>
+          <w:lang w:eastAsia="zh-CN"/>
+        </w:rPr>
+        <w:t>4]</w:t>
+      </w:r>
+      <w:r>
+        <w:rPr>
+          <w:rFonts w:eastAsiaTheme="minorEastAsia"/>
+          <w:lang w:eastAsia="zh-CN"/>
+        </w:rPr>
+        <w:t xml:space="preserve"> погрешность</w:t>
+      </w:r>
+    </w:p>
+    <w:p>
+      <w:pPr>
+        <w:jc w:val="both"/>
+        <w:rPr>
+          <w:rFonts w:eastAsiaTheme="minorEastAsia"/>
+          <w:lang w:eastAsia="zh-CN"/>
+        </w:rPr>
+      </w:pPr>
+      <w:r>
+        <w:rPr>
+          <w:rFonts w:eastAsiaTheme="minorEastAsia"/>
+          <w:lang w:eastAsia="zh-CN"/>
+        </w:rPr>
+        <w:drawing>
+          <wp:inline distT="0" distB="0" distL="0" distR="0" wp14:anchorId="124AF9BE" wp14:editId="615B9E80">
+            <wp:extent cx="2629267" cy="562053"/>
+            <wp:effectExtent l="0" t="0" r="0" b="9525"/>
+            <wp:docPr id="1" name="Рисунок 1"/>
+            <wp:cNvGraphicFramePr>
+              <a:graphicFrameLocks xmlns:a="http://schemas.openxmlformats.org/drawingml/2006/main" noChangeAspect="1"/>
+            </wp:cNvGraphicFramePr>
+            <a:graphic xmlns:a="http://schemas.openxmlformats.org/drawingml/2006/main">
+              <a:graphicData uri="http://schemas.openxmlformats.org/drawingml/2006/picture">
+                <pic:pic xmlns:pic="http://schemas.openxmlformats.org/drawingml/2006/picture">
+                  <pic:nvPicPr>
+                    <pic:cNvPr id="1" name=""/>
+                    <pic:cNvPicPr/>
+                  </pic:nvPicPr>
+                  <pic:blipFill>
+                    <a:blip r:embed="rId7"/>
+                    <a:stretch>
+                      <a:fillRect/>
+                    </a:stretch>
+                  </pic:blipFill>
+                  <pic:spPr>
+                    <a:xfrm>
+                      <a:off x="0" y="0"/>
+                      <a:ext cx="2629267" cy="562053"/>
+                    </a:xfrm>
+                    <a:prstGeom prst="rect">
+                      <a:avLst/>
+                    </a:prstGeom>
+                  </pic:spPr>
+                </pic:pic>
+              </a:graphicData>
+            </a:graphic>
+          </wp:inline>
+        </w:drawing>
+      </w:r>
+    </w:p>
+    <w:p>
+      <w:pPr>
+        <w:jc w:val="both"/>
+        <w:rPr>
+          <w:rFonts w:eastAsiaTheme="minorEastAsia"/>
+        </w:rPr>
+      </w:pPr>
+      <w:r>
+        <w:rPr>
+          <w:rFonts w:eastAsiaTheme="minorEastAsia"/>
+        </w:rPr>
+        <w:t>Вектор решений Х до итераций считаю нулевым, поэтому точность 2.01.</w:t>
       </w:r>
     </w:p>
     <w:p>
@@ -3421,6 +3426,7 @@
               <w:rPr>
                 <w:rFonts w:eastAsiaTheme="minorEastAsia"/>
               </w:rPr>
+              <w:lastRenderedPageBreak/>
               <w:t>Зейделя</w:t>
             </w:r>
           </w:p>
@@ -4104,7 +4110,7 @@
           <w:color w:val="CCCCCC"/>
           <w:sz w:val="21"/>
           <w:szCs w:val="21"/>
-          <w:lang w:val="en-US" w:eastAsia="zh-CN"/>
+          <w:lang w:eastAsia="zh-CN"/>
         </w:rPr>
       </w:pPr>
       <w:r>
@@ -4123,10 +4129,11 @@
           <w:color w:val="CCCCCC"/>
           <w:sz w:val="21"/>
           <w:szCs w:val="21"/>
-          <w:lang w:val="en-US" w:eastAsia="zh-CN"/>
+          <w:lang w:eastAsia="zh-CN"/>
         </w:rPr>
         <w:t xml:space="preserve"> </w:t>
       </w:r>
+      <w:proofErr w:type="spellStart"/>
       <w:r>
         <w:rPr>
           <w:rFonts w:ascii="Consolas" w:eastAsia="Times New Roman" w:hAnsi="Consolas" w:cs="Times New Roman"/>
@@ -4137,13 +4144,14 @@
         </w:rPr>
         <w:t>numpy</w:t>
       </w:r>
-      <w:r>
-        <w:rPr>
-          <w:rFonts w:ascii="Consolas" w:eastAsia="Times New Roman" w:hAnsi="Consolas" w:cs="Times New Roman"/>
-          <w:color w:val="CCCCCC"/>
-          <w:sz w:val="21"/>
-          <w:szCs w:val="21"/>
-          <w:lang w:val="en-US" w:eastAsia="zh-CN"/>
+      <w:proofErr w:type="spellEnd"/>
+      <w:r>
+        <w:rPr>
+          <w:rFonts w:ascii="Consolas" w:eastAsia="Times New Roman" w:hAnsi="Consolas" w:cs="Times New Roman"/>
+          <w:color w:val="CCCCCC"/>
+          <w:sz w:val="21"/>
+          <w:szCs w:val="21"/>
+          <w:lang w:eastAsia="zh-CN"/>
         </w:rPr>
         <w:t xml:space="preserve"> </w:t>
       </w:r>
@@ -4163,7 +4171,7 @@
           <w:color w:val="CCCCCC"/>
           <w:sz w:val="21"/>
           <w:szCs w:val="21"/>
-          <w:lang w:val="en-US" w:eastAsia="zh-CN"/>
+          <w:lang w:eastAsia="zh-CN"/>
         </w:rPr>
         <w:t xml:space="preserve"> </w:t>
       </w:r>
@@ -4211,6 +4219,7 @@
         </w:rPr>
         <w:t xml:space="preserve"> </w:t>
       </w:r>
+      <w:proofErr w:type="spellStart"/>
       <w:r>
         <w:rPr>
           <w:rFonts w:ascii="Consolas" w:eastAsia="Times New Roman" w:hAnsi="Consolas" w:cs="Times New Roman"/>
@@ -4221,6 +4230,7 @@
         </w:rPr>
         <w:t>pathlib</w:t>
       </w:r>
+      <w:proofErr w:type="spellEnd"/>
       <w:r>
         <w:rPr>
           <w:rFonts w:ascii="Consolas" w:eastAsia="Times New Roman" w:hAnsi="Consolas" w:cs="Times New Roman"/>
@@ -19982,7 +19992,7 @@
           <w:color w:val="CCCCCC"/>
           <w:sz w:val="21"/>
           <w:szCs w:val="21"/>
-          <w:lang w:val="en-US" w:eastAsia="zh-CN"/>
+          <w:lang w:eastAsia="zh-CN"/>
         </w:rPr>
       </w:pPr>
       <w:r>
@@ -19993,7 +20003,37 @@
           <w:szCs w:val="21"/>
           <w:lang w:val="en-US" w:eastAsia="zh-CN"/>
         </w:rPr>
-        <w:t>Gauss method:</w:t>
+        <w:t>Gauss</w:t>
+      </w:r>
+      <w:r>
+        <w:rPr>
+          <w:rFonts w:ascii="Consolas" w:eastAsia="Times New Roman" w:hAnsi="Consolas" w:cs="Times New Roman"/>
+          <w:color w:val="CCCCCC"/>
+          <w:sz w:val="21"/>
+          <w:szCs w:val="21"/>
+          <w:lang w:eastAsia="zh-CN"/>
+        </w:rPr>
+        <w:t xml:space="preserve"> </w:t>
+      </w:r>
+      <w:r>
+        <w:rPr>
+          <w:rFonts w:ascii="Consolas" w:eastAsia="Times New Roman" w:hAnsi="Consolas" w:cs="Times New Roman"/>
+          <w:color w:val="CCCCCC"/>
+          <w:sz w:val="21"/>
+          <w:szCs w:val="21"/>
+          <w:lang w:val="en-US" w:eastAsia="zh-CN"/>
+        </w:rPr>
+        <w:t>method</w:t>
+      </w:r>
+      <w:r>
+        <w:rPr>
+          <w:rFonts w:ascii="Consolas" w:eastAsia="Times New Roman" w:hAnsi="Consolas" w:cs="Times New Roman"/>
+          <w:color w:val="CCCCCC"/>
+          <w:sz w:val="21"/>
+          <w:szCs w:val="21"/>
+          <w:lang w:eastAsia="zh-CN"/>
+        </w:rPr>
+        <w:t>:</w:t>
       </w:r>
     </w:p>
     <w:p>
@@ -20006,7 +20046,7 @@
           <w:color w:val="CCCCCC"/>
           <w:sz w:val="21"/>
           <w:szCs w:val="21"/>
-          <w:lang w:val="en-US" w:eastAsia="zh-CN"/>
+          <w:lang w:eastAsia="zh-CN"/>
         </w:rPr>
       </w:pPr>
     </w:p>

</xml_diff>